<commit_message>
Reqs verbeterd, context moet nog
</commit_message>
<xml_diff>
--- a/Opdracht 2/MIN03SOe - requirements.docx
+++ b/Opdracht 2/MIN03SOe - requirements.docx
@@ -1,10 +1,10 @@
 
 <file path=word/document.xml><?xml version="1.0" encoding="utf-8"?>
-<w:document xmlns:wpc="http://schemas.microsoft.com/office/word/2010/wordprocessingCanvas" xmlns:mc="http://schemas.openxmlformats.org/markup-compatibility/2006" xmlns:o="urn:schemas-microsoft-com:office:office" xmlns:r="http://schemas.openxmlformats.org/officeDocument/2006/relationships" xmlns:m="http://schemas.openxmlformats.org/officeDocument/2006/math" xmlns:v="urn:schemas-microsoft-com:vml" xmlns:wp14="http://schemas.microsoft.com/office/word/2010/wordprocessingDrawing" xmlns:wp="http://schemas.openxmlformats.org/drawingml/2006/wordprocessingDrawing" xmlns:w10="urn:schemas-microsoft-com:office:word" xmlns:w="http://schemas.openxmlformats.org/wordprocessingml/2006/main" xmlns:w14="http://schemas.microsoft.com/office/word/2010/wordml" xmlns:w15="http://schemas.microsoft.com/office/word/2012/wordml" xmlns:wpg="http://schemas.microsoft.com/office/word/2010/wordprocessingGroup" xmlns:wpi="http://schemas.microsoft.com/office/word/2010/wordprocessingInk" xmlns:wne="http://schemas.microsoft.com/office/word/2006/wordml" xmlns:wps="http://schemas.microsoft.com/office/word/2010/wordprocessingShape" mc:Ignorable="w14 w15 wp14">
+<w:document xmlns:ve="http://schemas.openxmlformats.org/markup-compatibility/2006" xmlns:o="urn:schemas-microsoft-com:office:office" xmlns:r="http://schemas.openxmlformats.org/officeDocument/2006/relationships" xmlns:m="http://schemas.openxmlformats.org/officeDocument/2006/math" xmlns:v="urn:schemas-microsoft-com:vml" xmlns:wp="http://schemas.openxmlformats.org/drawingml/2006/wordprocessingDrawing" xmlns:w10="urn:schemas-microsoft-com:office:word" xmlns:w="http://schemas.openxmlformats.org/wordprocessingml/2006/main" xmlns:wne="http://schemas.microsoft.com/office/word/2006/wordml">
   <w:body>
     <w:p>
       <w:pPr>
-        <w:pStyle w:val="NoSpacing"/>
+        <w:pStyle w:val="Geenafstand"/>
         <w:jc w:val="center"/>
         <w:rPr>
           <w:sz w:val="36"/>
@@ -39,7 +39,7 @@
     </w:p>
     <w:p>
       <w:pPr>
-        <w:pStyle w:val="NoSpacing"/>
+        <w:pStyle w:val="Geenafstand"/>
         <w:jc w:val="center"/>
         <w:rPr>
           <w:sz w:val="32"/>
@@ -50,7 +50,7 @@
     </w:p>
     <w:p>
       <w:pPr>
-        <w:pStyle w:val="NoSpacing"/>
+        <w:pStyle w:val="Geenafstand"/>
         <w:jc w:val="center"/>
         <w:rPr>
           <w:sz w:val="32"/>
@@ -61,7 +61,7 @@
     </w:p>
     <w:p>
       <w:pPr>
-        <w:pStyle w:val="NoSpacing"/>
+        <w:pStyle w:val="Geenafstand"/>
         <w:jc w:val="center"/>
         <w:rPr>
           <w:sz w:val="32"/>
@@ -72,7 +72,7 @@
     </w:p>
     <w:p>
       <w:pPr>
-        <w:pStyle w:val="NoSpacing"/>
+        <w:pStyle w:val="Geenafstand"/>
         <w:jc w:val="center"/>
         <w:rPr>
           <w:sz w:val="32"/>
@@ -83,7 +83,7 @@
     </w:p>
     <w:p>
       <w:pPr>
-        <w:pStyle w:val="NoSpacing"/>
+        <w:pStyle w:val="Geenafstand"/>
         <w:jc w:val="center"/>
         <w:rPr>
           <w:sz w:val="32"/>
@@ -94,7 +94,7 @@
     </w:p>
     <w:p>
       <w:pPr>
-        <w:pStyle w:val="NoSpacing"/>
+        <w:pStyle w:val="Geenafstand"/>
         <w:jc w:val="center"/>
         <w:rPr>
           <w:sz w:val="32"/>
@@ -105,7 +105,7 @@
     </w:p>
     <w:p>
       <w:pPr>
-        <w:pStyle w:val="NoSpacing"/>
+        <w:pStyle w:val="Geenafstand"/>
         <w:jc w:val="center"/>
         <w:rPr>
           <w:sz w:val="32"/>
@@ -116,7 +116,7 @@
     </w:p>
     <w:p>
       <w:pPr>
-        <w:pStyle w:val="NoSpacing"/>
+        <w:pStyle w:val="Geenafstand"/>
         <w:jc w:val="center"/>
         <w:rPr>
           <w:sz w:val="32"/>
@@ -163,7 +163,7 @@
     </w:p>
     <w:p>
       <w:pPr>
-        <w:pStyle w:val="NoSpacing"/>
+        <w:pStyle w:val="Geenafstand"/>
         <w:jc w:val="center"/>
         <w:rPr>
           <w:sz w:val="32"/>
@@ -174,7 +174,7 @@
     </w:p>
     <w:p>
       <w:pPr>
-        <w:pStyle w:val="NoSpacing"/>
+        <w:pStyle w:val="Geenafstand"/>
         <w:jc w:val="center"/>
         <w:rPr>
           <w:sz w:val="32"/>
@@ -185,7 +185,7 @@
     </w:p>
     <w:p>
       <w:pPr>
-        <w:pStyle w:val="NoSpacing"/>
+        <w:pStyle w:val="Geenafstand"/>
         <w:jc w:val="center"/>
         <w:rPr>
           <w:sz w:val="32"/>
@@ -196,7 +196,7 @@
     </w:p>
     <w:p>
       <w:pPr>
-        <w:pStyle w:val="NoSpacing"/>
+        <w:pStyle w:val="Geenafstand"/>
         <w:jc w:val="center"/>
         <w:rPr>
           <w:sz w:val="32"/>
@@ -207,7 +207,7 @@
     </w:p>
     <w:p>
       <w:pPr>
-        <w:pStyle w:val="NoSpacing"/>
+        <w:pStyle w:val="Geenafstand"/>
         <w:jc w:val="center"/>
         <w:rPr>
           <w:sz w:val="32"/>
@@ -218,7 +218,7 @@
     </w:p>
     <w:p>
       <w:pPr>
-        <w:pStyle w:val="NoSpacing"/>
+        <w:pStyle w:val="Geenafstand"/>
         <w:jc w:val="center"/>
         <w:rPr>
           <w:sz w:val="32"/>
@@ -229,7 +229,7 @@
     </w:p>
     <w:p>
       <w:pPr>
-        <w:pStyle w:val="NoSpacing"/>
+        <w:pStyle w:val="Geenafstand"/>
         <w:jc w:val="center"/>
         <w:rPr>
           <w:sz w:val="32"/>
@@ -240,7 +240,7 @@
     </w:p>
     <w:p>
       <w:pPr>
-        <w:pStyle w:val="NoSpacing"/>
+        <w:pStyle w:val="Geenafstand"/>
         <w:jc w:val="center"/>
         <w:rPr>
           <w:sz w:val="72"/>
@@ -251,7 +251,7 @@
     </w:p>
     <w:p>
       <w:pPr>
-        <w:pStyle w:val="NoSpacing"/>
+        <w:pStyle w:val="Geenafstand"/>
         <w:jc w:val="center"/>
         <w:rPr>
           <w:sz w:val="72"/>
@@ -262,7 +262,7 @@
     </w:p>
     <w:p>
       <w:pPr>
-        <w:pStyle w:val="NoSpacing"/>
+        <w:pStyle w:val="Geenafstand"/>
         <w:rPr>
           <w:sz w:val="36"/>
           <w:szCs w:val="36"/>
@@ -272,7 +272,7 @@
     </w:p>
     <w:p>
       <w:pPr>
-        <w:pStyle w:val="NoSpacing"/>
+        <w:pStyle w:val="Geenafstand"/>
         <w:rPr>
           <w:sz w:val="36"/>
           <w:szCs w:val="36"/>
@@ -290,7 +290,7 @@
     </w:p>
     <w:p>
       <w:pPr>
-        <w:pStyle w:val="NoSpacing"/>
+        <w:pStyle w:val="Geenafstand"/>
         <w:rPr>
           <w:szCs w:val="24"/>
           <w:lang w:val="en-US"/>
@@ -301,12 +301,13 @@
           <w:szCs w:val="24"/>
           <w:lang w:val="en-US"/>
         </w:rPr>
+        <w:lastRenderedPageBreak/>
         <w:t>HUGO, JOOST, ROBIN, JELLE, WESLEY, DENNIS, SUZANNE, SEAN</w:t>
       </w:r>
     </w:p>
     <w:p>
       <w:pPr>
-        <w:pStyle w:val="NoSpacing"/>
+        <w:pStyle w:val="Geenafstand"/>
         <w:rPr>
           <w:szCs w:val="24"/>
         </w:rPr>
@@ -337,7 +338,6 @@
           <w:sz w:val="52"/>
           <w:szCs w:val="52"/>
         </w:rPr>
-        <w:lastRenderedPageBreak/>
         <w:t>INHOUDSOPGAVE</w:t>
       </w:r>
     </w:p>
@@ -855,7 +855,7 @@
     </w:p>
     <w:p>
       <w:pPr>
-        <w:pStyle w:val="Heading1"/>
+        <w:pStyle w:val="Kop1"/>
         <w:rPr>
           <w:rFonts w:eastAsiaTheme="minorHAnsi" w:cstheme="minorBidi"/>
           <w:bCs w:val="0"/>
@@ -867,11 +867,10 @@
     <w:p/>
     <w:p>
       <w:pPr>
-        <w:pStyle w:val="Heading1"/>
+        <w:pStyle w:val="Kop1"/>
       </w:pPr>
       <w:bookmarkStart w:id="0" w:name="_Toc348264406"/>
       <w:r>
-        <w:lastRenderedPageBreak/>
         <w:t>DOCUMENTGESCHIEDENIS</w:t>
       </w:r>
       <w:bookmarkEnd w:id="0"/>
@@ -972,6 +971,7 @@
           <w:u w:val="single"/>
         </w:rPr>
         <w:tab/>
+        <w:t xml:space="preserve"> 21</w:t>
       </w:r>
       <w:r>
         <w:rPr>
@@ -979,21 +979,12 @@
           <w:szCs w:val="28"/>
           <w:u w:val="single"/>
         </w:rPr>
-        <w:tab/>
-        <w:t xml:space="preserve"> 21</w:t>
-      </w:r>
-      <w:r>
-        <w:rPr>
-          <w:sz w:val="28"/>
-          <w:szCs w:val="28"/>
-          <w:u w:val="single"/>
-        </w:rPr>
         <w:t>-2-2013</w:t>
       </w:r>
     </w:p>
     <w:p>
       <w:pPr>
-        <w:pStyle w:val="ListParagraph"/>
+        <w:pStyle w:val="Lijstalinea"/>
         <w:numPr>
           <w:ilvl w:val="0"/>
           <w:numId w:val="2"/>
@@ -1011,7 +1002,7 @@
     </w:p>
     <w:p>
       <w:pPr>
-        <w:pStyle w:val="ListParagraph"/>
+        <w:pStyle w:val="Lijstalinea"/>
         <w:numPr>
           <w:ilvl w:val="0"/>
           <w:numId w:val="2"/>
@@ -1123,6 +1114,7 @@
           <w:u w:val="single"/>
         </w:rPr>
         <w:tab/>
+        <w:t xml:space="preserve"> 14</w:t>
       </w:r>
       <w:r>
         <w:rPr>
@@ -1130,21 +1122,12 @@
           <w:szCs w:val="28"/>
           <w:u w:val="single"/>
         </w:rPr>
-        <w:tab/>
-        <w:t xml:space="preserve"> 14</w:t>
-      </w:r>
-      <w:r>
-        <w:rPr>
-          <w:sz w:val="28"/>
-          <w:szCs w:val="28"/>
-          <w:u w:val="single"/>
-        </w:rPr>
         <w:t>-2-2013</w:t>
       </w:r>
     </w:p>
     <w:p>
       <w:pPr>
-        <w:pStyle w:val="ListParagraph"/>
+        <w:pStyle w:val="Lijstalinea"/>
         <w:numPr>
           <w:ilvl w:val="0"/>
           <w:numId w:val="2"/>
@@ -1178,7 +1161,7 @@
     </w:p>
     <w:p>
       <w:pPr>
-        <w:pStyle w:val="Heading1"/>
+        <w:pStyle w:val="Kop1"/>
       </w:pPr>
       <w:bookmarkStart w:id="1" w:name="_Toc348264407"/>
       <w:r>
@@ -1193,7 +1176,7 @@
     <w:p/>
     <w:p>
       <w:pPr>
-        <w:pStyle w:val="Heading2"/>
+        <w:pStyle w:val="Kop2"/>
       </w:pPr>
       <w:bookmarkStart w:id="2" w:name="_Toc348264408"/>
       <w:r>
@@ -1224,13 +1207,13 @@
     </w:p>
     <w:tbl>
       <w:tblPr>
-        <w:tblStyle w:val="TableGrid"/>
+        <w:tblStyle w:val="Tabelraster"/>
         <w:tblW w:w="0" w:type="auto"/>
-        <w:tblLook w:val="04A0" w:firstRow="1" w:lastRow="0" w:firstColumn="1" w:lastColumn="0" w:noHBand="0" w:noVBand="1"/>
+        <w:tblLook w:val="04A0"/>
       </w:tblPr>
       <w:tblGrid>
-        <w:gridCol w:w="7029"/>
-        <w:gridCol w:w="1584"/>
+        <w:gridCol w:w="7025"/>
+        <w:gridCol w:w="1588"/>
         <w:gridCol w:w="675"/>
       </w:tblGrid>
       <w:tr>
@@ -1308,10 +1291,16 @@
           </w:tcPr>
           <w:p>
             <w:pPr>
-              <w:pStyle w:val="NoSpacing"/>
-            </w:pPr>
-            <w:r>
-              <w:t>Spelers moeten elkaar kunnen uitdagen.</w:t>
+              <w:pStyle w:val="Geenafstand"/>
+            </w:pPr>
+            <w:r>
+              <w:t xml:space="preserve">Spelers </w:t>
+            </w:r>
+            <w:r>
+              <w:t>kunnen</w:t>
+            </w:r>
+            <w:r>
+              <w:t xml:space="preserve"> elkaar uitdagen.</w:t>
             </w:r>
           </w:p>
         </w:tc>
@@ -1321,7 +1310,7 @@
           </w:tcPr>
           <w:p>
             <w:pPr>
-              <w:pStyle w:val="NoSpacing"/>
+              <w:pStyle w:val="Geenafstand"/>
             </w:pPr>
             <w:r>
               <w:t>Noodzakelijk</w:t>
@@ -1334,7 +1323,7 @@
           </w:tcPr>
           <w:p>
             <w:pPr>
-              <w:pStyle w:val="NoSpacing"/>
+              <w:pStyle w:val="Geenafstand"/>
             </w:pPr>
             <w:r>
               <w:t>1</w:t>
@@ -1349,10 +1338,16 @@
           </w:tcPr>
           <w:p>
             <w:pPr>
-              <w:pStyle w:val="NoSpacing"/>
-            </w:pPr>
-            <w:r>
-              <w:t>Spelers moeten elkaars rangen kunnen zien.</w:t>
+              <w:pStyle w:val="Geenafstand"/>
+            </w:pPr>
+            <w:r>
+              <w:t xml:space="preserve">Spelers </w:t>
+            </w:r>
+            <w:r>
+              <w:t>kunnen</w:t>
+            </w:r>
+            <w:r>
+              <w:t xml:space="preserve"> elkaars rangen zien.</w:t>
             </w:r>
           </w:p>
         </w:tc>
@@ -1362,7 +1357,7 @@
           </w:tcPr>
           <w:p>
             <w:pPr>
-              <w:pStyle w:val="NoSpacing"/>
+              <w:pStyle w:val="Geenafstand"/>
             </w:pPr>
             <w:r>
               <w:t>Noodzakelijk</w:t>
@@ -1375,7 +1370,7 @@
           </w:tcPr>
           <w:p>
             <w:pPr>
-              <w:pStyle w:val="NoSpacing"/>
+              <w:pStyle w:val="Geenafstand"/>
             </w:pPr>
             <w:r>
               <w:t>2</w:t>
@@ -1390,10 +1385,16 @@
           </w:tcPr>
           <w:p>
             <w:pPr>
-              <w:pStyle w:val="NoSpacing"/>
-            </w:pPr>
-            <w:r>
-              <w:t>Spelers moeten een verzoek kunnen afwijzen.</w:t>
+              <w:pStyle w:val="Geenafstand"/>
+            </w:pPr>
+            <w:r>
+              <w:t xml:space="preserve">Spelers </w:t>
+            </w:r>
+            <w:r>
+              <w:t>kunnen</w:t>
+            </w:r>
+            <w:r>
+              <w:t xml:space="preserve"> een verzoek afwijzen.</w:t>
             </w:r>
           </w:p>
         </w:tc>
@@ -1403,7 +1404,7 @@
           </w:tcPr>
           <w:p>
             <w:pPr>
-              <w:pStyle w:val="NoSpacing"/>
+              <w:pStyle w:val="Geenafstand"/>
             </w:pPr>
             <w:r>
               <w:t>Noodzakelijk</w:t>
@@ -1416,7 +1417,7 @@
           </w:tcPr>
           <w:p>
             <w:pPr>
-              <w:pStyle w:val="NoSpacing"/>
+              <w:pStyle w:val="Geenafstand"/>
             </w:pPr>
             <w:r>
               <w:t>3</w:t>
@@ -1431,10 +1432,24 @@
           </w:tcPr>
           <w:p>
             <w:pPr>
-              <w:pStyle w:val="NoSpacing"/>
-            </w:pPr>
-            <w:r>
-              <w:t>Spelers moeten onderling kunnen chatten.</w:t>
+              <w:pStyle w:val="Geenafstand"/>
+            </w:pPr>
+            <w:r>
+              <w:t>Spelers</w:t>
+            </w:r>
+            <w:r>
+              <w:t xml:space="preserve"> kunnen</w:t>
+            </w:r>
+            <w:r>
+              <w:t xml:space="preserve"> onderling </w:t>
+            </w:r>
+            <w:proofErr w:type="spellStart"/>
+            <w:r>
+              <w:t>chatten</w:t>
+            </w:r>
+            <w:proofErr w:type="spellEnd"/>
+            <w:r>
+              <w:t>.</w:t>
             </w:r>
           </w:p>
         </w:tc>
@@ -1444,7 +1459,7 @@
           </w:tcPr>
           <w:p>
             <w:pPr>
-              <w:pStyle w:val="NoSpacing"/>
+              <w:pStyle w:val="Geenafstand"/>
             </w:pPr>
             <w:r>
               <w:t>Optioneel</w:t>
@@ -1457,7 +1472,7 @@
           </w:tcPr>
           <w:p>
             <w:pPr>
-              <w:pStyle w:val="NoSpacing"/>
+              <w:pStyle w:val="Geenafstand"/>
             </w:pPr>
             <w:r>
               <w:t>4</w:t>
@@ -1475,10 +1490,16 @@
           </w:tcPr>
           <w:p>
             <w:pPr>
-              <w:pStyle w:val="NoSpacing"/>
-            </w:pPr>
-            <w:r>
-              <w:t>Spelers moeten de scores kunnen aflezen.</w:t>
+              <w:pStyle w:val="Geenafstand"/>
+            </w:pPr>
+            <w:r>
+              <w:t>Spelers</w:t>
+            </w:r>
+            <w:r>
+              <w:t xml:space="preserve"> kunnen</w:t>
+            </w:r>
+            <w:r>
+              <w:t xml:space="preserve"> de scores aflezen.</w:t>
             </w:r>
           </w:p>
         </w:tc>
@@ -1488,7 +1509,7 @@
           </w:tcPr>
           <w:p>
             <w:pPr>
-              <w:pStyle w:val="NoSpacing"/>
+              <w:pStyle w:val="Geenafstand"/>
             </w:pPr>
             <w:r>
               <w:t>Noodzakelijk</w:t>
@@ -1501,7 +1522,7 @@
           </w:tcPr>
           <w:p>
             <w:pPr>
-              <w:pStyle w:val="NoSpacing"/>
+              <w:pStyle w:val="Geenafstand"/>
             </w:pPr>
             <w:r>
               <w:t>5</w:t>
@@ -1516,13 +1537,16 @@
           </w:tcPr>
           <w:p>
             <w:pPr>
-              <w:pStyle w:val="NoSpacing"/>
-            </w:pPr>
-            <w:r>
-              <w:t>Spelers m</w:t>
-            </w:r>
-            <w:r>
-              <w:t>oeten hun eigen lidmaatschap in een competitie kunnen beheren.</w:t>
+              <w:pStyle w:val="Geenafstand"/>
+            </w:pPr>
+            <w:r>
+              <w:t>Spelers</w:t>
+            </w:r>
+            <w:r>
+              <w:t xml:space="preserve"> kunnen</w:t>
+            </w:r>
+            <w:r>
+              <w:t xml:space="preserve"> hun eigen lidmaatschap in een competitie beheren.</w:t>
             </w:r>
           </w:p>
         </w:tc>
@@ -1532,7 +1556,7 @@
           </w:tcPr>
           <w:p>
             <w:pPr>
-              <w:pStyle w:val="NoSpacing"/>
+              <w:pStyle w:val="Geenafstand"/>
             </w:pPr>
             <w:r>
               <w:t>Gewenst</w:t>
@@ -1545,7 +1569,7 @@
           </w:tcPr>
           <w:p>
             <w:pPr>
-              <w:pStyle w:val="NoSpacing"/>
+              <w:pStyle w:val="Geenafstand"/>
             </w:pPr>
             <w:r>
               <w:t>6</w:t>
@@ -1560,10 +1584,19 @@
           </w:tcPr>
           <w:p>
             <w:pPr>
-              <w:pStyle w:val="NoSpacing"/>
-            </w:pPr>
-            <w:r>
-              <w:t>Het systeem moet verschillende spelmodes bevatten.</w:t>
+              <w:pStyle w:val="Geenafstand"/>
+            </w:pPr>
+            <w:r>
+              <w:t xml:space="preserve">Het systeem </w:t>
+            </w:r>
+            <w:r>
+              <w:t>bevat</w:t>
+            </w:r>
+            <w:r>
+              <w:t xml:space="preserve"> verschillende spelmodes</w:t>
+            </w:r>
+            <w:r>
+              <w:t>.</w:t>
             </w:r>
           </w:p>
         </w:tc>
@@ -1573,7 +1606,7 @@
           </w:tcPr>
           <w:p>
             <w:pPr>
-              <w:pStyle w:val="NoSpacing"/>
+              <w:pStyle w:val="Geenafstand"/>
             </w:pPr>
             <w:r>
               <w:t>Optioneel</w:t>
@@ -1586,7 +1619,7 @@
           </w:tcPr>
           <w:p>
             <w:pPr>
-              <w:pStyle w:val="NoSpacing"/>
+              <w:pStyle w:val="Geenafstand"/>
             </w:pPr>
             <w:r>
               <w:t>7</w:t>
@@ -1601,10 +1634,16 @@
           </w:tcPr>
           <w:p>
             <w:pPr>
-              <w:pStyle w:val="NoSpacing"/>
-            </w:pPr>
-            <w:r>
-              <w:t>Het systeem moet een spelgeschiedenis hebben.</w:t>
+              <w:pStyle w:val="Geenafstand"/>
+            </w:pPr>
+            <w:r>
+              <w:t xml:space="preserve">Het systeem </w:t>
+            </w:r>
+            <w:r>
+              <w:t>heeft</w:t>
+            </w:r>
+            <w:r>
+              <w:t xml:space="preserve"> een spelgeschiedenis.</w:t>
             </w:r>
           </w:p>
         </w:tc>
@@ -1614,7 +1653,7 @@
           </w:tcPr>
           <w:p>
             <w:pPr>
-              <w:pStyle w:val="NoSpacing"/>
+              <w:pStyle w:val="Geenafstand"/>
             </w:pPr>
             <w:r>
               <w:t>Optioneel</w:t>
@@ -1627,7 +1666,7 @@
           </w:tcPr>
           <w:p>
             <w:pPr>
-              <w:pStyle w:val="NoSpacing"/>
+              <w:pStyle w:val="Geenafstand"/>
             </w:pPr>
             <w:r>
               <w:t>8</w:t>
@@ -1642,10 +1681,16 @@
           </w:tcPr>
           <w:p>
             <w:pPr>
-              <w:pStyle w:val="NoSpacing"/>
-            </w:pPr>
-            <w:r>
-              <w:t>Een competitie moet tijdsgebonden zijn.</w:t>
+              <w:pStyle w:val="Geenafstand"/>
+            </w:pPr>
+            <w:r>
+              <w:t xml:space="preserve">Een competitie </w:t>
+            </w:r>
+            <w:r>
+              <w:t>kan</w:t>
+            </w:r>
+            <w:r>
+              <w:t xml:space="preserve"> tijdsgebonden.</w:t>
             </w:r>
           </w:p>
         </w:tc>
@@ -1655,7 +1700,7 @@
           </w:tcPr>
           <w:p>
             <w:pPr>
-              <w:pStyle w:val="NoSpacing"/>
+              <w:pStyle w:val="Geenafstand"/>
             </w:pPr>
             <w:r>
               <w:t>Optioneel</w:t>
@@ -1668,7 +1713,7 @@
           </w:tcPr>
           <w:p>
             <w:pPr>
-              <w:pStyle w:val="NoSpacing"/>
+              <w:pStyle w:val="Geenafstand"/>
             </w:pPr>
             <w:r>
               <w:t>9</w:t>
@@ -1683,10 +1728,16 @@
           </w:tcPr>
           <w:p>
             <w:pPr>
-              <w:pStyle w:val="NoSpacing"/>
-            </w:pPr>
-            <w:r>
-              <w:t>Spelers moeten andere spelers kunnen blokkeren.</w:t>
+              <w:pStyle w:val="Geenafstand"/>
+            </w:pPr>
+            <w:r>
+              <w:t xml:space="preserve">Spelers </w:t>
+            </w:r>
+            <w:r>
+              <w:t>kunnen andere spelers</w:t>
+            </w:r>
+            <w:r>
+              <w:t xml:space="preserve"> blokkeren.</w:t>
             </w:r>
           </w:p>
         </w:tc>
@@ -1696,7 +1747,7 @@
           </w:tcPr>
           <w:p>
             <w:pPr>
-              <w:pStyle w:val="NoSpacing"/>
+              <w:pStyle w:val="Geenafstand"/>
             </w:pPr>
             <w:r>
               <w:t>Optioneel</w:t>
@@ -1709,7 +1760,7 @@
           </w:tcPr>
           <w:p>
             <w:pPr>
-              <w:pStyle w:val="NoSpacing"/>
+              <w:pStyle w:val="Geenafstand"/>
             </w:pPr>
             <w:r>
               <w:t>10</w:t>
@@ -1724,10 +1775,16 @@
           </w:tcPr>
           <w:p>
             <w:pPr>
-              <w:pStyle w:val="NoSpacing"/>
-            </w:pPr>
-            <w:r>
-              <w:t>Een competitie moet minimaal 2 spelers hebben.</w:t>
+              <w:pStyle w:val="Geenafstand"/>
+            </w:pPr>
+            <w:r>
+              <w:t xml:space="preserve">Een competitie </w:t>
+            </w:r>
+            <w:r>
+              <w:t>bevat</w:t>
+            </w:r>
+            <w:r>
+              <w:t xml:space="preserve"> minimaal 2 spelers.</w:t>
             </w:r>
           </w:p>
         </w:tc>
@@ -1737,7 +1794,7 @@
           </w:tcPr>
           <w:p>
             <w:pPr>
-              <w:pStyle w:val="NoSpacing"/>
+              <w:pStyle w:val="Geenafstand"/>
             </w:pPr>
             <w:r>
               <w:t>Noodzakelijk</w:t>
@@ -1750,7 +1807,7 @@
           </w:tcPr>
           <w:p>
             <w:pPr>
-              <w:pStyle w:val="NoSpacing"/>
+              <w:pStyle w:val="Geenafstand"/>
             </w:pPr>
             <w:r>
               <w:t>11</w:t>
@@ -1765,10 +1822,16 @@
           </w:tcPr>
           <w:p>
             <w:pPr>
-              <w:pStyle w:val="NoSpacing"/>
-            </w:pPr>
-            <w:r>
-              <w:t>Spelers moeten zichzelf in een competitie kunnen inschrijven.</w:t>
+              <w:pStyle w:val="Geenafstand"/>
+            </w:pPr>
+            <w:r>
+              <w:t xml:space="preserve">Spelers </w:t>
+            </w:r>
+            <w:r>
+              <w:t>kunnen</w:t>
+            </w:r>
+            <w:r>
+              <w:t xml:space="preserve"> zichzelf in een competitie inschrijven.</w:t>
             </w:r>
           </w:p>
         </w:tc>
@@ -1778,7 +1841,7 @@
           </w:tcPr>
           <w:p>
             <w:pPr>
-              <w:pStyle w:val="NoSpacing"/>
+              <w:pStyle w:val="Geenafstand"/>
             </w:pPr>
             <w:r>
               <w:t>Noodzakelijk</w:t>
@@ -1791,7 +1854,7 @@
           </w:tcPr>
           <w:p>
             <w:pPr>
-              <w:pStyle w:val="NoSpacing"/>
+              <w:pStyle w:val="Geenafstand"/>
             </w:pPr>
             <w:r>
               <w:t>12</w:t>
@@ -1803,32 +1866,32 @@
     <w:p/>
     <w:p>
       <w:pPr>
-        <w:pStyle w:val="Heading2"/>
-      </w:pPr>
-    </w:p>
-    <w:p>
-      <w:pPr>
-        <w:pStyle w:val="Heading2"/>
-      </w:pPr>
-    </w:p>
-    <w:p>
-      <w:pPr>
-        <w:pStyle w:val="Heading2"/>
-      </w:pPr>
-    </w:p>
-    <w:p>
-      <w:pPr>
-        <w:pStyle w:val="Heading2"/>
-      </w:pPr>
-    </w:p>
-    <w:p>
-      <w:pPr>
-        <w:pStyle w:val="Heading2"/>
-      </w:pPr>
-    </w:p>
-    <w:p>
-      <w:pPr>
-        <w:pStyle w:val="Heading2"/>
+        <w:pStyle w:val="Kop2"/>
+      </w:pPr>
+    </w:p>
+    <w:p>
+      <w:pPr>
+        <w:pStyle w:val="Kop2"/>
+      </w:pPr>
+    </w:p>
+    <w:p>
+      <w:pPr>
+        <w:pStyle w:val="Kop2"/>
+      </w:pPr>
+    </w:p>
+    <w:p>
+      <w:pPr>
+        <w:pStyle w:val="Kop2"/>
+      </w:pPr>
+    </w:p>
+    <w:p>
+      <w:pPr>
+        <w:pStyle w:val="Kop2"/>
+      </w:pPr>
+    </w:p>
+    <w:p>
+      <w:pPr>
+        <w:pStyle w:val="Kop2"/>
       </w:pPr>
     </w:p>
     <w:p/>
@@ -1836,7 +1899,7 @@
     <w:p/>
     <w:p>
       <w:pPr>
-        <w:pStyle w:val="Heading2"/>
+        <w:pStyle w:val="Kop2"/>
         <w:jc w:val="center"/>
         <w:rPr>
           <w:sz w:val="52"/>
@@ -1855,7 +1918,7 @@
     </w:p>
     <w:p>
       <w:pPr>
-        <w:pStyle w:val="Heading2"/>
+        <w:pStyle w:val="Kop2"/>
       </w:pPr>
       <w:r>
         <w:t>SPEL</w:t>
@@ -1880,7 +1943,21 @@
         <w:rPr>
           <w:szCs w:val="24"/>
         </w:rPr>
-        <w:t>Het systeem zorgt ervoor dat twee spelers wordfeud tegen elkaar kunnen spelen op de computer</w:t>
+        <w:t xml:space="preserve">Het systeem zorgt ervoor dat twee spelers </w:t>
+      </w:r>
+      <w:proofErr w:type="spellStart"/>
+      <w:r>
+        <w:rPr>
+          <w:szCs w:val="24"/>
+        </w:rPr>
+        <w:t>wordfeud</w:t>
+      </w:r>
+      <w:proofErr w:type="spellEnd"/>
+      <w:r>
+        <w:rPr>
+          <w:szCs w:val="24"/>
+        </w:rPr>
+        <w:t xml:space="preserve"> tegen elkaar kunnen spelen op de computer</w:t>
       </w:r>
       <w:r>
         <w:rPr>
@@ -1897,14 +1974,14 @@
     </w:p>
     <w:tbl>
       <w:tblPr>
-        <w:tblStyle w:val="TableGrid"/>
+        <w:tblStyle w:val="Tabelraster"/>
         <w:tblW w:w="0" w:type="auto"/>
-        <w:tblLook w:val="04A0" w:firstRow="1" w:lastRow="0" w:firstColumn="1" w:lastColumn="0" w:noHBand="0" w:noVBand="1"/>
+        <w:tblLook w:val="04A0"/>
       </w:tblPr>
       <w:tblGrid>
-        <w:gridCol w:w="7054"/>
-        <w:gridCol w:w="1559"/>
-        <w:gridCol w:w="675"/>
+        <w:gridCol w:w="7026"/>
+        <w:gridCol w:w="1588"/>
+        <w:gridCol w:w="674"/>
       </w:tblGrid>
       <w:tr>
         <w:trPr>
@@ -1912,7 +1989,7 @@
         </w:trPr>
         <w:tc>
           <w:tcPr>
-            <w:tcW w:w="7054" w:type="dxa"/>
+            <w:tcW w:w="7026" w:type="dxa"/>
             <w:shd w:val="clear" w:color="auto" w:fill="95B3D7" w:themeFill="accent1" w:themeFillTint="99"/>
           </w:tcPr>
           <w:p>
@@ -1933,7 +2010,7 @@
         </w:tc>
         <w:tc>
           <w:tcPr>
-            <w:tcW w:w="1559" w:type="dxa"/>
+            <w:tcW w:w="1588" w:type="dxa"/>
             <w:shd w:val="clear" w:color="auto" w:fill="95B3D7" w:themeFill="accent1" w:themeFillTint="99"/>
           </w:tcPr>
           <w:p>
@@ -1954,7 +2031,7 @@
         </w:tc>
         <w:tc>
           <w:tcPr>
-            <w:tcW w:w="675" w:type="dxa"/>
+            <w:tcW w:w="674" w:type="dxa"/>
             <w:shd w:val="clear" w:color="auto" w:fill="95B3D7" w:themeFill="accent1" w:themeFillTint="99"/>
           </w:tcPr>
           <w:p>
@@ -1977,24 +2054,30 @@
       <w:tr>
         <w:tc>
           <w:tcPr>
-            <w:tcW w:w="7054" w:type="dxa"/>
-          </w:tcPr>
-          <w:p>
-            <w:pPr>
-              <w:pStyle w:val="NoSpacing"/>
-            </w:pPr>
-            <w:r>
-              <w:t>Een speler moet nieuwe letters kunnen krijgen wanneer er nog stenen beschikbaar zijn.</w:t>
-            </w:r>
-          </w:p>
-        </w:tc>
-        <w:tc>
-          <w:tcPr>
-            <w:tcW w:w="1559" w:type="dxa"/>
-          </w:tcPr>
-          <w:p>
-            <w:pPr>
-              <w:pStyle w:val="NoSpacing"/>
+            <w:tcW w:w="7026" w:type="dxa"/>
+          </w:tcPr>
+          <w:p>
+            <w:pPr>
+              <w:pStyle w:val="Geenafstand"/>
+            </w:pPr>
+            <w:r>
+              <w:t xml:space="preserve">Een speler </w:t>
+            </w:r>
+            <w:r>
+              <w:t>krijgt</w:t>
+            </w:r>
+            <w:r>
+              <w:t xml:space="preserve"> nieuwe letters wanneer er nog stenen beschikbaar zijn.</w:t>
+            </w:r>
+          </w:p>
+        </w:tc>
+        <w:tc>
+          <w:tcPr>
+            <w:tcW w:w="1588" w:type="dxa"/>
+          </w:tcPr>
+          <w:p>
+            <w:pPr>
+              <w:pStyle w:val="Geenafstand"/>
             </w:pPr>
             <w:r>
               <w:t>Noodzakelijk</w:t>
@@ -2003,11 +2086,11 @@
         </w:tc>
         <w:tc>
           <w:tcPr>
-            <w:tcW w:w="675" w:type="dxa"/>
-          </w:tcPr>
-          <w:p>
-            <w:pPr>
-              <w:pStyle w:val="NoSpacing"/>
+            <w:tcW w:w="674" w:type="dxa"/>
+          </w:tcPr>
+          <w:p>
+            <w:pPr>
+              <w:pStyle w:val="Geenafstand"/>
             </w:pPr>
             <w:r>
               <w:t>1</w:t>
@@ -2021,24 +2104,36 @@
       <w:tr>
         <w:tc>
           <w:tcPr>
-            <w:tcW w:w="7054" w:type="dxa"/>
-          </w:tcPr>
-          <w:p>
-            <w:pPr>
-              <w:pStyle w:val="NoSpacing"/>
-            </w:pPr>
-            <w:r>
-              <w:t>Een speler moet aan kunnen leggen aan andere stenen op het spelbord.</w:t>
-            </w:r>
-          </w:p>
-        </w:tc>
-        <w:tc>
-          <w:tcPr>
-            <w:tcW w:w="1559" w:type="dxa"/>
-          </w:tcPr>
-          <w:p>
-            <w:pPr>
-              <w:pStyle w:val="NoSpacing"/>
+            <w:tcW w:w="7026" w:type="dxa"/>
+          </w:tcPr>
+          <w:p>
+            <w:pPr>
+              <w:pStyle w:val="Geenafstand"/>
+            </w:pPr>
+            <w:r>
+              <w:t xml:space="preserve">Een speler </w:t>
+            </w:r>
+            <w:r>
+              <w:t>kan zijn letters</w:t>
+            </w:r>
+            <w:r>
+              <w:t xml:space="preserve"> aan</w:t>
+            </w:r>
+            <w:r>
+              <w:t xml:space="preserve">leggen </w:t>
+            </w:r>
+            <w:r>
+              <w:t>aan andere stenen op het spelbord.</w:t>
+            </w:r>
+          </w:p>
+        </w:tc>
+        <w:tc>
+          <w:tcPr>
+            <w:tcW w:w="1588" w:type="dxa"/>
+          </w:tcPr>
+          <w:p>
+            <w:pPr>
+              <w:pStyle w:val="Geenafstand"/>
             </w:pPr>
             <w:r>
               <w:t>Noodzakelijk</w:t>
@@ -2047,11 +2142,11 @@
         </w:tc>
         <w:tc>
           <w:tcPr>
-            <w:tcW w:w="675" w:type="dxa"/>
-          </w:tcPr>
-          <w:p>
-            <w:pPr>
-              <w:pStyle w:val="NoSpacing"/>
+            <w:tcW w:w="674" w:type="dxa"/>
+          </w:tcPr>
+          <w:p>
+            <w:pPr>
+              <w:pStyle w:val="Geenafstand"/>
             </w:pPr>
             <w:r>
               <w:t>14</w:t>
@@ -2062,24 +2157,33 @@
       <w:tr>
         <w:tc>
           <w:tcPr>
-            <w:tcW w:w="7054" w:type="dxa"/>
-          </w:tcPr>
-          <w:p>
-            <w:pPr>
-              <w:pStyle w:val="NoSpacing"/>
-            </w:pPr>
-            <w:r>
-              <w:t>Een speler moet zijn stenen door elkaar kunnen husselen.</w:t>
-            </w:r>
-          </w:p>
-        </w:tc>
-        <w:tc>
-          <w:tcPr>
-            <w:tcW w:w="1559" w:type="dxa"/>
-          </w:tcPr>
-          <w:p>
-            <w:pPr>
-              <w:pStyle w:val="NoSpacing"/>
+            <w:tcW w:w="7026" w:type="dxa"/>
+          </w:tcPr>
+          <w:p>
+            <w:pPr>
+              <w:pStyle w:val="Geenafstand"/>
+            </w:pPr>
+            <w:r>
+              <w:t xml:space="preserve">Een speler </w:t>
+            </w:r>
+            <w:r>
+              <w:t>kan</w:t>
+            </w:r>
+            <w:r>
+              <w:t xml:space="preserve"> zijn </w:t>
+            </w:r>
+            <w:r>
+              <w:t>de volgorde van zijn of haar speelstenen husselen op de GUI.</w:t>
+            </w:r>
+          </w:p>
+        </w:tc>
+        <w:tc>
+          <w:tcPr>
+            <w:tcW w:w="1588" w:type="dxa"/>
+          </w:tcPr>
+          <w:p>
+            <w:pPr>
+              <w:pStyle w:val="Geenafstand"/>
             </w:pPr>
             <w:r>
               <w:t>Optioneel</w:t>
@@ -2088,11 +2192,11 @@
         </w:tc>
         <w:tc>
           <w:tcPr>
-            <w:tcW w:w="675" w:type="dxa"/>
-          </w:tcPr>
-          <w:p>
-            <w:pPr>
-              <w:pStyle w:val="NoSpacing"/>
+            <w:tcW w:w="674" w:type="dxa"/>
+          </w:tcPr>
+          <w:p>
+            <w:pPr>
+              <w:pStyle w:val="Geenafstand"/>
             </w:pPr>
             <w:r>
               <w:t>15</w:t>
@@ -2103,24 +2207,38 @@
       <w:tr>
         <w:tc>
           <w:tcPr>
-            <w:tcW w:w="7054" w:type="dxa"/>
-          </w:tcPr>
-          <w:p>
-            <w:pPr>
-              <w:pStyle w:val="NoSpacing"/>
-            </w:pPr>
-            <w:r>
-              <w:t>Een speler moet een woord kunnen doorgeven aan de admin.</w:t>
-            </w:r>
-          </w:p>
-        </w:tc>
-        <w:tc>
-          <w:tcPr>
-            <w:tcW w:w="1559" w:type="dxa"/>
-          </w:tcPr>
-          <w:p>
-            <w:pPr>
-              <w:pStyle w:val="NoSpacing"/>
+            <w:tcW w:w="7026" w:type="dxa"/>
+          </w:tcPr>
+          <w:p>
+            <w:pPr>
+              <w:pStyle w:val="Geenafstand"/>
+            </w:pPr>
+            <w:r>
+              <w:t>Een speler</w:t>
+            </w:r>
+            <w:r>
+              <w:t xml:space="preserve"> kan</w:t>
+            </w:r>
+            <w:r>
+              <w:t xml:space="preserve"> een woord doorgeven aan de </w:t>
+            </w:r>
+            <w:proofErr w:type="spellStart"/>
+            <w:r>
+              <w:t>admin</w:t>
+            </w:r>
+            <w:proofErr w:type="spellEnd"/>
+            <w:r>
+              <w:t>.</w:t>
+            </w:r>
+          </w:p>
+        </w:tc>
+        <w:tc>
+          <w:tcPr>
+            <w:tcW w:w="1588" w:type="dxa"/>
+          </w:tcPr>
+          <w:p>
+            <w:pPr>
+              <w:pStyle w:val="Geenafstand"/>
             </w:pPr>
             <w:r>
               <w:t>Gewenst</w:t>
@@ -2129,11 +2247,11 @@
         </w:tc>
         <w:tc>
           <w:tcPr>
-            <w:tcW w:w="675" w:type="dxa"/>
-          </w:tcPr>
-          <w:p>
-            <w:pPr>
-              <w:pStyle w:val="NoSpacing"/>
+            <w:tcW w:w="674" w:type="dxa"/>
+          </w:tcPr>
+          <w:p>
+            <w:pPr>
+              <w:pStyle w:val="Geenafstand"/>
             </w:pPr>
             <w:r>
               <w:t>16</w:t>
@@ -2144,24 +2262,30 @@
       <w:tr>
         <w:tc>
           <w:tcPr>
-            <w:tcW w:w="7054" w:type="dxa"/>
-          </w:tcPr>
-          <w:p>
-            <w:pPr>
-              <w:pStyle w:val="NoSpacing"/>
-            </w:pPr>
-            <w:r>
-              <w:t>Een speler moet geen niet bestaande woorden kunnen leggen.</w:t>
-            </w:r>
-          </w:p>
-        </w:tc>
-        <w:tc>
-          <w:tcPr>
-            <w:tcW w:w="1559" w:type="dxa"/>
-          </w:tcPr>
-          <w:p>
-            <w:pPr>
-              <w:pStyle w:val="NoSpacing"/>
+            <w:tcW w:w="7026" w:type="dxa"/>
+          </w:tcPr>
+          <w:p>
+            <w:pPr>
+              <w:pStyle w:val="Geenafstand"/>
+            </w:pPr>
+            <w:r>
+              <w:t>Een speler</w:t>
+            </w:r>
+            <w:r>
+              <w:t xml:space="preserve"> kan</w:t>
+            </w:r>
+            <w:r>
+              <w:t xml:space="preserve"> woorden maken.</w:t>
+            </w:r>
+          </w:p>
+        </w:tc>
+        <w:tc>
+          <w:tcPr>
+            <w:tcW w:w="1588" w:type="dxa"/>
+          </w:tcPr>
+          <w:p>
+            <w:pPr>
+              <w:pStyle w:val="Geenafstand"/>
             </w:pPr>
             <w:r>
               <w:t>Noodzakelijk</w:t>
@@ -2170,14 +2294,14 @@
         </w:tc>
         <w:tc>
           <w:tcPr>
-            <w:tcW w:w="675" w:type="dxa"/>
-          </w:tcPr>
-          <w:p>
-            <w:pPr>
-              <w:pStyle w:val="NoSpacing"/>
-            </w:pPr>
-            <w:r>
-              <w:t>17</w:t>
+            <w:tcW w:w="674" w:type="dxa"/>
+          </w:tcPr>
+          <w:p>
+            <w:pPr>
+              <w:pStyle w:val="Geenafstand"/>
+            </w:pPr>
+            <w:r>
+              <w:t>18</w:t>
             </w:r>
           </w:p>
         </w:tc>
@@ -2185,24 +2309,35 @@
       <w:tr>
         <w:tc>
           <w:tcPr>
-            <w:tcW w:w="7054" w:type="dxa"/>
-          </w:tcPr>
-          <w:p>
-            <w:pPr>
-              <w:pStyle w:val="NoSpacing"/>
-            </w:pPr>
-            <w:r>
-              <w:t>Een speler moet woorden kunnen maken.</w:t>
-            </w:r>
-          </w:p>
-        </w:tc>
-        <w:tc>
-          <w:tcPr>
-            <w:tcW w:w="1559" w:type="dxa"/>
-          </w:tcPr>
-          <w:p>
-            <w:pPr>
-              <w:pStyle w:val="NoSpacing"/>
+            <w:tcW w:w="7026" w:type="dxa"/>
+          </w:tcPr>
+          <w:p>
+            <w:pPr>
+              <w:pStyle w:val="Geenafstand"/>
+            </w:pPr>
+            <w:r>
+              <w:t xml:space="preserve">Een speler kan een gelegd woord </w:t>
+            </w:r>
+            <w:proofErr w:type="spellStart"/>
+            <w:r>
+              <w:t>submitten</w:t>
+            </w:r>
+            <w:proofErr w:type="spellEnd"/>
+            <w:r>
+              <w:t xml:space="preserve"> om het te spelen</w:t>
+            </w:r>
+            <w:r>
+              <w:t>.</w:t>
+            </w:r>
+          </w:p>
+        </w:tc>
+        <w:tc>
+          <w:tcPr>
+            <w:tcW w:w="1588" w:type="dxa"/>
+          </w:tcPr>
+          <w:p>
+            <w:pPr>
+              <w:pStyle w:val="Geenafstand"/>
             </w:pPr>
             <w:r>
               <w:t>Noodzakelijk</w:t>
@@ -2211,14 +2346,14 @@
         </w:tc>
         <w:tc>
           <w:tcPr>
-            <w:tcW w:w="675" w:type="dxa"/>
-          </w:tcPr>
-          <w:p>
-            <w:pPr>
-              <w:pStyle w:val="NoSpacing"/>
-            </w:pPr>
-            <w:r>
-              <w:t>18</w:t>
+            <w:tcW w:w="674" w:type="dxa"/>
+          </w:tcPr>
+          <w:p>
+            <w:pPr>
+              <w:pStyle w:val="Geenafstand"/>
+            </w:pPr>
+            <w:r>
+              <w:t>19</w:t>
             </w:r>
           </w:p>
         </w:tc>
@@ -2226,24 +2361,33 @@
       <w:tr>
         <w:tc>
           <w:tcPr>
-            <w:tcW w:w="7054" w:type="dxa"/>
-          </w:tcPr>
-          <w:p>
-            <w:pPr>
-              <w:pStyle w:val="NoSpacing"/>
-            </w:pPr>
-            <w:r>
-              <w:t>Een speler kan een gelegd woord submitten.</w:t>
-            </w:r>
-          </w:p>
-        </w:tc>
-        <w:tc>
-          <w:tcPr>
-            <w:tcW w:w="1559" w:type="dxa"/>
-          </w:tcPr>
-          <w:p>
-            <w:pPr>
-              <w:pStyle w:val="NoSpacing"/>
+            <w:tcW w:w="7026" w:type="dxa"/>
+          </w:tcPr>
+          <w:p>
+            <w:pPr>
+              <w:pStyle w:val="Geenafstand"/>
+            </w:pPr>
+            <w:r>
+              <w:t xml:space="preserve">Een spelers beurt </w:t>
+            </w:r>
+            <w:r>
+              <w:t>wordt</w:t>
+            </w:r>
+            <w:r>
+              <w:t xml:space="preserve"> </w:t>
+            </w:r>
+            <w:r>
+              <w:t>nadat een woord is gespeeld beëindigt.</w:t>
+            </w:r>
+          </w:p>
+        </w:tc>
+        <w:tc>
+          <w:tcPr>
+            <w:tcW w:w="1588" w:type="dxa"/>
+          </w:tcPr>
+          <w:p>
+            <w:pPr>
+              <w:pStyle w:val="Geenafstand"/>
             </w:pPr>
             <w:r>
               <w:t>Noodzakelijk</w:t>
@@ -2252,14 +2396,14 @@
         </w:tc>
         <w:tc>
           <w:tcPr>
-            <w:tcW w:w="675" w:type="dxa"/>
-          </w:tcPr>
-          <w:p>
-            <w:pPr>
-              <w:pStyle w:val="NoSpacing"/>
-            </w:pPr>
-            <w:r>
-              <w:t>19</w:t>
+            <w:tcW w:w="674" w:type="dxa"/>
+          </w:tcPr>
+          <w:p>
+            <w:pPr>
+              <w:pStyle w:val="Geenafstand"/>
+            </w:pPr>
+            <w:r>
+              <w:t>20</w:t>
             </w:r>
           </w:p>
         </w:tc>
@@ -2267,24 +2411,36 @@
       <w:tr>
         <w:tc>
           <w:tcPr>
-            <w:tcW w:w="7054" w:type="dxa"/>
-          </w:tcPr>
-          <w:p>
-            <w:pPr>
-              <w:pStyle w:val="NoSpacing"/>
-            </w:pPr>
-            <w:r>
-              <w:t>Een spelers beurt moet na een gesubmit woord worden beëindigd.</w:t>
-            </w:r>
-          </w:p>
-        </w:tc>
-        <w:tc>
-          <w:tcPr>
-            <w:tcW w:w="1559" w:type="dxa"/>
-          </w:tcPr>
-          <w:p>
-            <w:pPr>
-              <w:pStyle w:val="NoSpacing"/>
+            <w:tcW w:w="7026" w:type="dxa"/>
+          </w:tcPr>
+          <w:p>
+            <w:pPr>
+              <w:pStyle w:val="Geenafstand"/>
+            </w:pPr>
+            <w:r>
+              <w:t xml:space="preserve">Een speler </w:t>
+            </w:r>
+            <w:r>
+              <w:t>kan zich</w:t>
+            </w:r>
+            <w:r>
+              <w:t xml:space="preserve"> o</w:t>
+            </w:r>
+            <w:r>
+              <w:t>vergeven</w:t>
+            </w:r>
+            <w:r>
+              <w:t>.</w:t>
+            </w:r>
+          </w:p>
+        </w:tc>
+        <w:tc>
+          <w:tcPr>
+            <w:tcW w:w="1588" w:type="dxa"/>
+          </w:tcPr>
+          <w:p>
+            <w:pPr>
+              <w:pStyle w:val="Geenafstand"/>
             </w:pPr>
             <w:r>
               <w:t>Noodzakelijk</w:t>
@@ -2293,14 +2449,14 @@
         </w:tc>
         <w:tc>
           <w:tcPr>
-            <w:tcW w:w="675" w:type="dxa"/>
-          </w:tcPr>
-          <w:p>
-            <w:pPr>
-              <w:pStyle w:val="NoSpacing"/>
-            </w:pPr>
-            <w:r>
-              <w:t>20</w:t>
+            <w:tcW w:w="674" w:type="dxa"/>
+          </w:tcPr>
+          <w:p>
+            <w:pPr>
+              <w:pStyle w:val="Geenafstand"/>
+            </w:pPr>
+            <w:r>
+              <w:t>21</w:t>
             </w:r>
           </w:p>
         </w:tc>
@@ -2308,24 +2464,30 @@
       <w:tr>
         <w:tc>
           <w:tcPr>
-            <w:tcW w:w="7054" w:type="dxa"/>
-          </w:tcPr>
-          <w:p>
-            <w:pPr>
-              <w:pStyle w:val="NoSpacing"/>
-            </w:pPr>
-            <w:r>
-              <w:t>Een speler moet kunnen opgeven.</w:t>
-            </w:r>
-          </w:p>
-        </w:tc>
-        <w:tc>
-          <w:tcPr>
-            <w:tcW w:w="1559" w:type="dxa"/>
-          </w:tcPr>
-          <w:p>
-            <w:pPr>
-              <w:pStyle w:val="NoSpacing"/>
+            <w:tcW w:w="7026" w:type="dxa"/>
+          </w:tcPr>
+          <w:p>
+            <w:pPr>
+              <w:pStyle w:val="Geenafstand"/>
+            </w:pPr>
+            <w:r>
+              <w:t xml:space="preserve">Er </w:t>
+            </w:r>
+            <w:r>
+              <w:t>is</w:t>
+            </w:r>
+            <w:r>
+              <w:t xml:space="preserve"> een grafische interface.</w:t>
+            </w:r>
+          </w:p>
+        </w:tc>
+        <w:tc>
+          <w:tcPr>
+            <w:tcW w:w="1588" w:type="dxa"/>
+          </w:tcPr>
+          <w:p>
+            <w:pPr>
+              <w:pStyle w:val="Geenafstand"/>
             </w:pPr>
             <w:r>
               <w:t>Noodzakelijk</w:t>
@@ -2334,14 +2496,14 @@
         </w:tc>
         <w:tc>
           <w:tcPr>
-            <w:tcW w:w="675" w:type="dxa"/>
-          </w:tcPr>
-          <w:p>
-            <w:pPr>
-              <w:pStyle w:val="NoSpacing"/>
-            </w:pPr>
-            <w:r>
-              <w:t>21</w:t>
+            <w:tcW w:w="674" w:type="dxa"/>
+          </w:tcPr>
+          <w:p>
+            <w:pPr>
+              <w:pStyle w:val="Geenafstand"/>
+            </w:pPr>
+            <w:r>
+              <w:t>22</w:t>
             </w:r>
           </w:p>
         </w:tc>
@@ -2349,40 +2511,46 @@
       <w:tr>
         <w:tc>
           <w:tcPr>
-            <w:tcW w:w="7054" w:type="dxa"/>
-          </w:tcPr>
-          <w:p>
-            <w:pPr>
-              <w:pStyle w:val="NoSpacing"/>
-            </w:pPr>
-            <w:r>
-              <w:t>Er moet een grafische interface zijn.</w:t>
-            </w:r>
-          </w:p>
-        </w:tc>
-        <w:tc>
-          <w:tcPr>
-            <w:tcW w:w="1559" w:type="dxa"/>
-          </w:tcPr>
-          <w:p>
-            <w:pPr>
-              <w:pStyle w:val="NoSpacing"/>
-            </w:pPr>
-            <w:r>
-              <w:t>Noodzakelijk</w:t>
-            </w:r>
-          </w:p>
-        </w:tc>
-        <w:tc>
-          <w:tcPr>
-            <w:tcW w:w="675" w:type="dxa"/>
-          </w:tcPr>
-          <w:p>
-            <w:pPr>
-              <w:pStyle w:val="NoSpacing"/>
-            </w:pPr>
-            <w:r>
-              <w:t>22</w:t>
+            <w:tcW w:w="7026" w:type="dxa"/>
+          </w:tcPr>
+          <w:p>
+            <w:pPr>
+              <w:pStyle w:val="Geenafstand"/>
+            </w:pPr>
+            <w:r>
+              <w:t xml:space="preserve">Een speler </w:t>
+            </w:r>
+            <w:r>
+              <w:t>kan</w:t>
+            </w:r>
+            <w:r>
+              <w:t xml:space="preserve"> een gamemode kiezen waarin de speler wil spelen.</w:t>
+            </w:r>
+          </w:p>
+        </w:tc>
+        <w:tc>
+          <w:tcPr>
+            <w:tcW w:w="1588" w:type="dxa"/>
+          </w:tcPr>
+          <w:p>
+            <w:pPr>
+              <w:pStyle w:val="Geenafstand"/>
+            </w:pPr>
+            <w:r>
+              <w:t>Optioneel</w:t>
+            </w:r>
+          </w:p>
+        </w:tc>
+        <w:tc>
+          <w:tcPr>
+            <w:tcW w:w="674" w:type="dxa"/>
+          </w:tcPr>
+          <w:p>
+            <w:pPr>
+              <w:pStyle w:val="Geenafstand"/>
+            </w:pPr>
+            <w:r>
+              <w:t>23</w:t>
             </w:r>
           </w:p>
         </w:tc>
@@ -2390,40 +2558,52 @@
       <w:tr>
         <w:tc>
           <w:tcPr>
-            <w:tcW w:w="7054" w:type="dxa"/>
-          </w:tcPr>
-          <w:p>
-            <w:pPr>
-              <w:pStyle w:val="NoSpacing"/>
-            </w:pPr>
-            <w:r>
-              <w:t>Een speler moet een gamemode kunnen kiezen waarin de speler wil spelen.</w:t>
-            </w:r>
-          </w:p>
-        </w:tc>
-        <w:tc>
-          <w:tcPr>
-            <w:tcW w:w="1559" w:type="dxa"/>
-          </w:tcPr>
-          <w:p>
-            <w:pPr>
-              <w:pStyle w:val="NoSpacing"/>
-            </w:pPr>
-            <w:r>
-              <w:t>Optioneel</w:t>
-            </w:r>
-          </w:p>
-        </w:tc>
-        <w:tc>
-          <w:tcPr>
-            <w:tcW w:w="675" w:type="dxa"/>
-          </w:tcPr>
-          <w:p>
-            <w:pPr>
-              <w:pStyle w:val="NoSpacing"/>
-            </w:pPr>
-            <w:r>
-              <w:t>23</w:t>
+            <w:tcW w:w="7026" w:type="dxa"/>
+          </w:tcPr>
+          <w:p>
+            <w:pPr>
+              <w:pStyle w:val="Geenafstand"/>
+            </w:pPr>
+            <w:r>
+              <w:t xml:space="preserve">Letters </w:t>
+            </w:r>
+            <w:r>
+              <w:t>worden</w:t>
+            </w:r>
+            <w:r>
+              <w:t xml:space="preserve"> </w:t>
+            </w:r>
+            <w:r>
+              <w:t>willekeurig</w:t>
+            </w:r>
+            <w:r>
+              <w:t xml:space="preserve"> verdeeld.</w:t>
+            </w:r>
+          </w:p>
+        </w:tc>
+        <w:tc>
+          <w:tcPr>
+            <w:tcW w:w="1588" w:type="dxa"/>
+          </w:tcPr>
+          <w:p>
+            <w:pPr>
+              <w:pStyle w:val="Geenafstand"/>
+            </w:pPr>
+            <w:r>
+              <w:t>Noodzakelijk</w:t>
+            </w:r>
+          </w:p>
+        </w:tc>
+        <w:tc>
+          <w:tcPr>
+            <w:tcW w:w="674" w:type="dxa"/>
+          </w:tcPr>
+          <w:p>
+            <w:pPr>
+              <w:pStyle w:val="Geenafstand"/>
+            </w:pPr>
+            <w:r>
+              <w:t>24</w:t>
             </w:r>
           </w:p>
         </w:tc>
@@ -2431,24 +2611,24 @@
       <w:tr>
         <w:tc>
           <w:tcPr>
-            <w:tcW w:w="7054" w:type="dxa"/>
-          </w:tcPr>
-          <w:p>
-            <w:pPr>
-              <w:pStyle w:val="NoSpacing"/>
-            </w:pPr>
-            <w:r>
-              <w:t>Letters moeten random worden verdeeld.</w:t>
-            </w:r>
-          </w:p>
-        </w:tc>
-        <w:tc>
-          <w:tcPr>
-            <w:tcW w:w="1559" w:type="dxa"/>
-          </w:tcPr>
-          <w:p>
-            <w:pPr>
-              <w:pStyle w:val="NoSpacing"/>
+            <w:tcW w:w="7026" w:type="dxa"/>
+          </w:tcPr>
+          <w:p>
+            <w:pPr>
+              <w:pStyle w:val="Geenafstand"/>
+            </w:pPr>
+            <w:r>
+              <w:t>Het spel is na 3 keer achter elkaar een beurt overslaan afgelopen.</w:t>
+            </w:r>
+          </w:p>
+        </w:tc>
+        <w:tc>
+          <w:tcPr>
+            <w:tcW w:w="1588" w:type="dxa"/>
+          </w:tcPr>
+          <w:p>
+            <w:pPr>
+              <w:pStyle w:val="Geenafstand"/>
             </w:pPr>
             <w:r>
               <w:t>Noodzakelijk</w:t>
@@ -2457,14 +2637,14 @@
         </w:tc>
         <w:tc>
           <w:tcPr>
-            <w:tcW w:w="675" w:type="dxa"/>
-          </w:tcPr>
-          <w:p>
-            <w:pPr>
-              <w:pStyle w:val="NoSpacing"/>
-            </w:pPr>
-            <w:r>
-              <w:t>24</w:t>
+            <w:tcW w:w="674" w:type="dxa"/>
+          </w:tcPr>
+          <w:p>
+            <w:pPr>
+              <w:pStyle w:val="Geenafstand"/>
+            </w:pPr>
+            <w:r>
+              <w:t>25</w:t>
             </w:r>
           </w:p>
         </w:tc>
@@ -2472,24 +2652,30 @@
       <w:tr>
         <w:tc>
           <w:tcPr>
-            <w:tcW w:w="7054" w:type="dxa"/>
-          </w:tcPr>
-          <w:p>
-            <w:pPr>
-              <w:pStyle w:val="NoSpacing"/>
-            </w:pPr>
-            <w:r>
-              <w:t>Het spel is na 3 keer achter elkaar een beurt overslaan afgelopen.</w:t>
-            </w:r>
-          </w:p>
-        </w:tc>
-        <w:tc>
-          <w:tcPr>
-            <w:tcW w:w="1559" w:type="dxa"/>
-          </w:tcPr>
-          <w:p>
-            <w:pPr>
-              <w:pStyle w:val="NoSpacing"/>
+            <w:tcW w:w="7026" w:type="dxa"/>
+          </w:tcPr>
+          <w:p>
+            <w:pPr>
+              <w:pStyle w:val="Geenafstand"/>
+            </w:pPr>
+            <w:r>
+              <w:t xml:space="preserve">Het systeem </w:t>
+            </w:r>
+            <w:r>
+              <w:t>geeft</w:t>
+            </w:r>
+            <w:r>
+              <w:t xml:space="preserve"> het aantal punten weer die je krijgt voor een woord.</w:t>
+            </w:r>
+          </w:p>
+        </w:tc>
+        <w:tc>
+          <w:tcPr>
+            <w:tcW w:w="1588" w:type="dxa"/>
+          </w:tcPr>
+          <w:p>
+            <w:pPr>
+              <w:pStyle w:val="Geenafstand"/>
             </w:pPr>
             <w:r>
               <w:t>Noodzakelijk</w:t>
@@ -2498,14 +2684,14 @@
         </w:tc>
         <w:tc>
           <w:tcPr>
-            <w:tcW w:w="675" w:type="dxa"/>
-          </w:tcPr>
-          <w:p>
-            <w:pPr>
-              <w:pStyle w:val="NoSpacing"/>
-            </w:pPr>
-            <w:r>
-              <w:t>25</w:t>
+            <w:tcW w:w="674" w:type="dxa"/>
+          </w:tcPr>
+          <w:p>
+            <w:pPr>
+              <w:pStyle w:val="Geenafstand"/>
+            </w:pPr>
+            <w:r>
+              <w:t>26</w:t>
             </w:r>
           </w:p>
         </w:tc>
@@ -2513,24 +2699,30 @@
       <w:tr>
         <w:tc>
           <w:tcPr>
-            <w:tcW w:w="7054" w:type="dxa"/>
-          </w:tcPr>
-          <w:p>
-            <w:pPr>
-              <w:pStyle w:val="NoSpacing"/>
-            </w:pPr>
-            <w:r>
-              <w:t>Het systeem moet het aantal punten weergeven die je krijgt voor een woord.</w:t>
-            </w:r>
-          </w:p>
-        </w:tc>
-        <w:tc>
-          <w:tcPr>
-            <w:tcW w:w="1559" w:type="dxa"/>
-          </w:tcPr>
-          <w:p>
-            <w:pPr>
-              <w:pStyle w:val="NoSpacing"/>
+            <w:tcW w:w="7026" w:type="dxa"/>
+          </w:tcPr>
+          <w:p>
+            <w:pPr>
+              <w:pStyle w:val="Geenafstand"/>
+            </w:pPr>
+            <w:r>
+              <w:t xml:space="preserve">De spelers </w:t>
+            </w:r>
+            <w:r>
+              <w:t>zien de score van het huidige spel</w:t>
+            </w:r>
+            <w:r>
+              <w:t>.</w:t>
+            </w:r>
+          </w:p>
+        </w:tc>
+        <w:tc>
+          <w:tcPr>
+            <w:tcW w:w="1588" w:type="dxa"/>
+          </w:tcPr>
+          <w:p>
+            <w:pPr>
+              <w:pStyle w:val="Geenafstand"/>
             </w:pPr>
             <w:r>
               <w:t>Noodzakelijk</w:t>
@@ -2539,14 +2731,14 @@
         </w:tc>
         <w:tc>
           <w:tcPr>
-            <w:tcW w:w="675" w:type="dxa"/>
-          </w:tcPr>
-          <w:p>
-            <w:pPr>
-              <w:pStyle w:val="NoSpacing"/>
-            </w:pPr>
-            <w:r>
-              <w:t>26</w:t>
+            <w:tcW w:w="674" w:type="dxa"/>
+          </w:tcPr>
+          <w:p>
+            <w:pPr>
+              <w:pStyle w:val="Geenafstand"/>
+            </w:pPr>
+            <w:r>
+              <w:t>27</w:t>
             </w:r>
           </w:p>
         </w:tc>
@@ -2554,24 +2746,30 @@
       <w:tr>
         <w:tc>
           <w:tcPr>
-            <w:tcW w:w="7054" w:type="dxa"/>
-          </w:tcPr>
-          <w:p>
-            <w:pPr>
-              <w:pStyle w:val="NoSpacing"/>
-            </w:pPr>
-            <w:r>
-              <w:t>De spelers moeten de score van het huidige spel kunnen zien.</w:t>
-            </w:r>
-          </w:p>
-        </w:tc>
-        <w:tc>
-          <w:tcPr>
-            <w:tcW w:w="1559" w:type="dxa"/>
-          </w:tcPr>
-          <w:p>
-            <w:pPr>
-              <w:pStyle w:val="NoSpacing"/>
+            <w:tcW w:w="7026" w:type="dxa"/>
+          </w:tcPr>
+          <w:p>
+            <w:pPr>
+              <w:pStyle w:val="Geenafstand"/>
+            </w:pPr>
+            <w:r>
+              <w:t>Gelegde woorden worden goedgekeurd</w:t>
+            </w:r>
+            <w:r>
+              <w:t xml:space="preserve"> voordat ze gelegd worden</w:t>
+            </w:r>
+            <w:r>
+              <w:t>.</w:t>
+            </w:r>
+          </w:p>
+        </w:tc>
+        <w:tc>
+          <w:tcPr>
+            <w:tcW w:w="1588" w:type="dxa"/>
+          </w:tcPr>
+          <w:p>
+            <w:pPr>
+              <w:pStyle w:val="Geenafstand"/>
             </w:pPr>
             <w:r>
               <w:t>Noodzakelijk</w:t>
@@ -2580,52 +2778,11 @@
         </w:tc>
         <w:tc>
           <w:tcPr>
-            <w:tcW w:w="675" w:type="dxa"/>
-          </w:tcPr>
-          <w:p>
-            <w:pPr>
-              <w:pStyle w:val="NoSpacing"/>
-            </w:pPr>
-            <w:r>
-              <w:t>27</w:t>
-            </w:r>
-          </w:p>
-        </w:tc>
-      </w:tr>
-      <w:tr>
-        <w:tc>
-          <w:tcPr>
-            <w:tcW w:w="7054" w:type="dxa"/>
-          </w:tcPr>
-          <w:p>
-            <w:pPr>
-              <w:pStyle w:val="NoSpacing"/>
-            </w:pPr>
-            <w:r>
-              <w:t>Gelegde woorden moeten worden goedgekeurd via de database.</w:t>
-            </w:r>
-          </w:p>
-        </w:tc>
-        <w:tc>
-          <w:tcPr>
-            <w:tcW w:w="1559" w:type="dxa"/>
-          </w:tcPr>
-          <w:p>
-            <w:pPr>
-              <w:pStyle w:val="NoSpacing"/>
-            </w:pPr>
-            <w:r>
-              <w:t>Noodzakelijk</w:t>
-            </w:r>
-          </w:p>
-        </w:tc>
-        <w:tc>
-          <w:tcPr>
-            <w:tcW w:w="675" w:type="dxa"/>
-          </w:tcPr>
-          <w:p>
-            <w:pPr>
-              <w:pStyle w:val="NoSpacing"/>
+            <w:tcW w:w="674" w:type="dxa"/>
+          </w:tcPr>
+          <w:p>
+            <w:pPr>
+              <w:pStyle w:val="Geenafstand"/>
             </w:pPr>
             <w:r>
               <w:t>28</w:t>
@@ -2636,77 +2793,77 @@
     </w:tbl>
     <w:p>
       <w:pPr>
-        <w:pStyle w:val="NoSpacing"/>
-      </w:pPr>
-    </w:p>
-    <w:p>
-      <w:pPr>
-        <w:pStyle w:val="NoSpacing"/>
-      </w:pPr>
-    </w:p>
-    <w:p>
-      <w:pPr>
-        <w:pStyle w:val="NoSpacing"/>
-      </w:pPr>
-    </w:p>
-    <w:p>
-      <w:pPr>
-        <w:pStyle w:val="NoSpacing"/>
-      </w:pPr>
-    </w:p>
-    <w:p>
-      <w:pPr>
-        <w:pStyle w:val="NoSpacing"/>
-      </w:pPr>
-    </w:p>
-    <w:p>
-      <w:pPr>
-        <w:pStyle w:val="NoSpacing"/>
-      </w:pPr>
-    </w:p>
-    <w:p>
-      <w:pPr>
-        <w:pStyle w:val="NoSpacing"/>
-      </w:pPr>
-    </w:p>
-    <w:p>
-      <w:pPr>
-        <w:pStyle w:val="NoSpacing"/>
-      </w:pPr>
-    </w:p>
-    <w:p>
-      <w:pPr>
-        <w:pStyle w:val="NoSpacing"/>
-      </w:pPr>
-    </w:p>
-    <w:p>
-      <w:pPr>
-        <w:pStyle w:val="NoSpacing"/>
-      </w:pPr>
-    </w:p>
-    <w:p>
-      <w:pPr>
-        <w:pStyle w:val="NoSpacing"/>
-      </w:pPr>
-    </w:p>
-    <w:p>
-      <w:pPr>
-        <w:pStyle w:val="NoSpacing"/>
-      </w:pPr>
-    </w:p>
-    <w:p>
-      <w:pPr>
-        <w:pStyle w:val="NoSpacing"/>
-      </w:pPr>
-    </w:p>
-    <w:p>
-      <w:pPr>
-        <w:pStyle w:val="NoSpacing"/>
-      </w:pPr>
-    </w:p>
-    <w:p>
-      <w:pPr>
-        <w:pStyle w:val="Heading2"/>
+        <w:pStyle w:val="Geenafstand"/>
+      </w:pPr>
+    </w:p>
+    <w:p>
+      <w:pPr>
+        <w:pStyle w:val="Geenafstand"/>
+      </w:pPr>
+    </w:p>
+    <w:p>
+      <w:pPr>
+        <w:pStyle w:val="Geenafstand"/>
+      </w:pPr>
+    </w:p>
+    <w:p>
+      <w:pPr>
+        <w:pStyle w:val="Geenafstand"/>
+      </w:pPr>
+    </w:p>
+    <w:p>
+      <w:pPr>
+        <w:pStyle w:val="Geenafstand"/>
+      </w:pPr>
+    </w:p>
+    <w:p>
+      <w:pPr>
+        <w:pStyle w:val="Geenafstand"/>
+      </w:pPr>
+    </w:p>
+    <w:p>
+      <w:pPr>
+        <w:pStyle w:val="Geenafstand"/>
+      </w:pPr>
+    </w:p>
+    <w:p>
+      <w:pPr>
+        <w:pStyle w:val="Geenafstand"/>
+      </w:pPr>
+    </w:p>
+    <w:p>
+      <w:pPr>
+        <w:pStyle w:val="Geenafstand"/>
+      </w:pPr>
+    </w:p>
+    <w:p>
+      <w:pPr>
+        <w:pStyle w:val="Geenafstand"/>
+      </w:pPr>
+    </w:p>
+    <w:p>
+      <w:pPr>
+        <w:pStyle w:val="Geenafstand"/>
+      </w:pPr>
+    </w:p>
+    <w:p>
+      <w:pPr>
+        <w:pStyle w:val="Geenafstand"/>
+      </w:pPr>
+    </w:p>
+    <w:p>
+      <w:pPr>
+        <w:pStyle w:val="Geenafstand"/>
+      </w:pPr>
+    </w:p>
+    <w:p>
+      <w:pPr>
+        <w:pStyle w:val="Geenafstand"/>
+      </w:pPr>
+    </w:p>
+    <w:p>
+      <w:pPr>
+        <w:pStyle w:val="Kop2"/>
         <w:jc w:val="center"/>
         <w:rPr>
           <w:sz w:val="52"/>
@@ -2718,18 +2875,17 @@
           <w:sz w:val="52"/>
           <w:szCs w:val="52"/>
         </w:rPr>
-        <w:lastRenderedPageBreak/>
         <w:t>REQUIREMENTS</w:t>
       </w:r>
     </w:p>
     <w:p>
       <w:pPr>
-        <w:pStyle w:val="NoSpacing"/>
-      </w:pPr>
-    </w:p>
-    <w:p>
-      <w:pPr>
-        <w:pStyle w:val="Heading2"/>
+        <w:pStyle w:val="Geenafstand"/>
+      </w:pPr>
+    </w:p>
+    <w:p>
+      <w:pPr>
+        <w:pStyle w:val="Kop2"/>
       </w:pPr>
       <w:bookmarkStart w:id="4" w:name="_Toc348264410"/>
       <w:r>
@@ -2760,14 +2916,14 @@
     </w:p>
     <w:tbl>
       <w:tblPr>
-        <w:tblStyle w:val="TableGrid"/>
+        <w:tblStyle w:val="Tabelraster"/>
         <w:tblW w:w="0" w:type="auto"/>
-        <w:tblLook w:val="04A0" w:firstRow="1" w:lastRow="0" w:firstColumn="1" w:lastColumn="0" w:noHBand="0" w:noVBand="1"/>
+        <w:tblLook w:val="04A0"/>
       </w:tblPr>
       <w:tblGrid>
-        <w:gridCol w:w="7054"/>
-        <w:gridCol w:w="1559"/>
-        <w:gridCol w:w="675"/>
+        <w:gridCol w:w="7026"/>
+        <w:gridCol w:w="1588"/>
+        <w:gridCol w:w="674"/>
       </w:tblGrid>
       <w:tr>
         <w:trPr>
@@ -2844,10 +3000,22 @@
           </w:tcPr>
           <w:p>
             <w:pPr>
-              <w:pStyle w:val="NoSpacing"/>
-            </w:pPr>
-            <w:r>
-              <w:t>De woordenlijst moet door de admin beheerd kunnen worden.</w:t>
+              <w:pStyle w:val="Geenafstand"/>
+            </w:pPr>
+            <w:r>
+              <w:t xml:space="preserve">De woordenlijst </w:t>
+            </w:r>
+            <w:r>
+              <w:t>wordt</w:t>
+            </w:r>
+            <w:r>
+              <w:t xml:space="preserve"> door de admin</w:t>
+            </w:r>
+            <w:r>
+              <w:t>istrator</w:t>
+            </w:r>
+            <w:r>
+              <w:t xml:space="preserve"> beheerd kunnen.</w:t>
             </w:r>
           </w:p>
         </w:tc>
@@ -2857,7 +3025,7 @@
           </w:tcPr>
           <w:p>
             <w:pPr>
-              <w:pStyle w:val="NoSpacing"/>
+              <w:pStyle w:val="Geenafstand"/>
             </w:pPr>
             <w:r>
               <w:t>Noodzakelijk</w:t>
@@ -2870,7 +3038,7 @@
           </w:tcPr>
           <w:p>
             <w:pPr>
-              <w:pStyle w:val="NoSpacing"/>
+              <w:pStyle w:val="Geenafstand"/>
             </w:pPr>
             <w:r>
               <w:t>29</w:t>
@@ -2885,10 +3053,25 @@
           </w:tcPr>
           <w:p>
             <w:pPr>
-              <w:pStyle w:val="NoSpacing"/>
-            </w:pPr>
-            <w:r>
-              <w:t>De admin moet een lijst krijgen van te modererende woorden.</w:t>
+              <w:pStyle w:val="Geenafstand"/>
+            </w:pPr>
+            <w:r>
+              <w:t xml:space="preserve">De </w:t>
+            </w:r>
+            <w:r>
+              <w:t>admin</w:t>
+            </w:r>
+            <w:r>
+              <w:t>istrator</w:t>
+            </w:r>
+            <w:r>
+              <w:t xml:space="preserve"> </w:t>
+            </w:r>
+            <w:r>
+              <w:t>kan</w:t>
+            </w:r>
+            <w:r>
+              <w:t xml:space="preserve"> een lijst krijgen van te modererende woorden.</w:t>
             </w:r>
           </w:p>
         </w:tc>
@@ -2898,7 +3081,7 @@
           </w:tcPr>
           <w:p>
             <w:pPr>
-              <w:pStyle w:val="NoSpacing"/>
+              <w:pStyle w:val="Geenafstand"/>
             </w:pPr>
             <w:r>
               <w:t>Noodzakelijk</w:t>
@@ -2911,7 +3094,7 @@
           </w:tcPr>
           <w:p>
             <w:pPr>
-              <w:pStyle w:val="NoSpacing"/>
+              <w:pStyle w:val="Geenafstand"/>
             </w:pPr>
             <w:r>
               <w:t>30</w:t>
@@ -2926,10 +3109,25 @@
           </w:tcPr>
           <w:p>
             <w:pPr>
-              <w:pStyle w:val="NoSpacing"/>
-            </w:pPr>
-            <w:r>
-              <w:t>De admin moet competities kunnen aanmaken.</w:t>
+              <w:pStyle w:val="Geenafstand"/>
+            </w:pPr>
+            <w:r>
+              <w:t xml:space="preserve">De </w:t>
+            </w:r>
+            <w:r>
+              <w:t>admin</w:t>
+            </w:r>
+            <w:r>
+              <w:t>istrator</w:t>
+            </w:r>
+            <w:r>
+              <w:t xml:space="preserve"> </w:t>
+            </w:r>
+            <w:r>
+              <w:t>kan</w:t>
+            </w:r>
+            <w:r>
+              <w:t xml:space="preserve"> competities aanmaken.</w:t>
             </w:r>
           </w:p>
         </w:tc>
@@ -2939,7 +3137,7 @@
           </w:tcPr>
           <w:p>
             <w:pPr>
-              <w:pStyle w:val="NoSpacing"/>
+              <w:pStyle w:val="Geenafstand"/>
             </w:pPr>
             <w:r>
               <w:t>Noodzakelijk</w:t>
@@ -2952,7 +3150,7 @@
           </w:tcPr>
           <w:p>
             <w:pPr>
-              <w:pStyle w:val="NoSpacing"/>
+              <w:pStyle w:val="Geenafstand"/>
             </w:pPr>
             <w:r>
               <w:t>3</w:t>
@@ -2970,10 +3168,25 @@
           </w:tcPr>
           <w:p>
             <w:pPr>
-              <w:pStyle w:val="NoSpacing"/>
-            </w:pPr>
-            <w:r>
-              <w:t>De admin moet de spelers kunnen beheren.</w:t>
+              <w:pStyle w:val="Geenafstand"/>
+            </w:pPr>
+            <w:r>
+              <w:t xml:space="preserve">De </w:t>
+            </w:r>
+            <w:r>
+              <w:t>admin</w:t>
+            </w:r>
+            <w:r>
+              <w:t>istrator</w:t>
+            </w:r>
+            <w:r>
+              <w:t xml:space="preserve"> </w:t>
+            </w:r>
+            <w:r>
+              <w:t>kan</w:t>
+            </w:r>
+            <w:r>
+              <w:t xml:space="preserve"> de spelers beheren.</w:t>
             </w:r>
           </w:p>
         </w:tc>
@@ -2983,7 +3196,7 @@
           </w:tcPr>
           <w:p>
             <w:pPr>
-              <w:pStyle w:val="NoSpacing"/>
+              <w:pStyle w:val="Geenafstand"/>
             </w:pPr>
             <w:r>
               <w:t>Noodzakelijk</w:t>
@@ -2996,7 +3209,7 @@
           </w:tcPr>
           <w:p>
             <w:pPr>
-              <w:pStyle w:val="NoSpacing"/>
+              <w:pStyle w:val="Geenafstand"/>
             </w:pPr>
             <w:r>
               <w:t>32</w:t>
@@ -3011,10 +3224,25 @@
           </w:tcPr>
           <w:p>
             <w:pPr>
-              <w:pStyle w:val="NoSpacing"/>
-            </w:pPr>
-            <w:r>
-              <w:t>De admin moet competities kunnen beheren.</w:t>
+              <w:pStyle w:val="Geenafstand"/>
+            </w:pPr>
+            <w:r>
+              <w:t xml:space="preserve">De </w:t>
+            </w:r>
+            <w:r>
+              <w:t>admin</w:t>
+            </w:r>
+            <w:r>
+              <w:t>istrator</w:t>
+            </w:r>
+            <w:r>
+              <w:t xml:space="preserve"> </w:t>
+            </w:r>
+            <w:r>
+              <w:t>kan</w:t>
+            </w:r>
+            <w:r>
+              <w:t xml:space="preserve"> competities beheren.</w:t>
             </w:r>
           </w:p>
         </w:tc>
@@ -3024,7 +3252,7 @@
           </w:tcPr>
           <w:p>
             <w:pPr>
-              <w:pStyle w:val="NoSpacing"/>
+              <w:pStyle w:val="Geenafstand"/>
             </w:pPr>
             <w:r>
               <w:t>Noodzakelijk</w:t>
@@ -3037,7 +3265,7 @@
           </w:tcPr>
           <w:p>
             <w:pPr>
-              <w:pStyle w:val="NoSpacing"/>
+              <w:pStyle w:val="Geenafstand"/>
             </w:pPr>
             <w:r>
               <w:t>33</w:t>
@@ -3052,10 +3280,25 @@
           </w:tcPr>
           <w:p>
             <w:pPr>
-              <w:pStyle w:val="NoSpacing"/>
-            </w:pPr>
-            <w:r>
-              <w:t>Admin accounts moeten goed worden beveiligd.</w:t>
+              <w:pStyle w:val="Geenafstand"/>
+            </w:pPr>
+            <w:r>
+              <w:t>A</w:t>
+            </w:r>
+            <w:r>
+              <w:t>dmin</w:t>
+            </w:r>
+            <w:r>
+              <w:t>istrator</w:t>
+            </w:r>
+            <w:r>
+              <w:t xml:space="preserve"> </w:t>
+            </w:r>
+            <w:r>
+              <w:t>accounts zijn</w:t>
+            </w:r>
+            <w:r>
+              <w:t xml:space="preserve"> beveiligd.</w:t>
             </w:r>
           </w:p>
         </w:tc>
@@ -3065,7 +3308,7 @@
           </w:tcPr>
           <w:p>
             <w:pPr>
-              <w:pStyle w:val="NoSpacing"/>
+              <w:pStyle w:val="Geenafstand"/>
             </w:pPr>
             <w:r>
               <w:t>Noodzakelijk</w:t>
@@ -3078,7 +3321,7 @@
           </w:tcPr>
           <w:p>
             <w:pPr>
-              <w:pStyle w:val="NoSpacing"/>
+              <w:pStyle w:val="Geenafstand"/>
             </w:pPr>
             <w:r>
               <w:t>34</w:t>
@@ -3093,10 +3336,25 @@
           </w:tcPr>
           <w:p>
             <w:pPr>
-              <w:pStyle w:val="NoSpacing"/>
-            </w:pPr>
-            <w:r>
-              <w:t>De admin moet in een competitie kunnen meekijken.</w:t>
+              <w:pStyle w:val="Geenafstand"/>
+            </w:pPr>
+            <w:r>
+              <w:t xml:space="preserve">De </w:t>
+            </w:r>
+            <w:r>
+              <w:t>admin</w:t>
+            </w:r>
+            <w:r>
+              <w:t>istrator</w:t>
+            </w:r>
+            <w:r>
+              <w:t xml:space="preserve"> </w:t>
+            </w:r>
+            <w:r>
+              <w:t>kan</w:t>
+            </w:r>
+            <w:r>
+              <w:t xml:space="preserve"> in een competitie meekijken.</w:t>
             </w:r>
           </w:p>
         </w:tc>
@@ -3106,7 +3364,7 @@
           </w:tcPr>
           <w:p>
             <w:pPr>
-              <w:pStyle w:val="NoSpacing"/>
+              <w:pStyle w:val="Geenafstand"/>
             </w:pPr>
             <w:r>
               <w:t>Optioneel</w:t>
@@ -3119,7 +3377,7 @@
           </w:tcPr>
           <w:p>
             <w:pPr>
-              <w:pStyle w:val="NoSpacing"/>
+              <w:pStyle w:val="Geenafstand"/>
             </w:pPr>
             <w:r>
               <w:t>35</w:t>
@@ -3134,10 +3392,25 @@
           </w:tcPr>
           <w:p>
             <w:pPr>
-              <w:pStyle w:val="NoSpacing"/>
-            </w:pPr>
-            <w:r>
-              <w:t>De admin moet spelers uit een competitie kunnen verwijderen.</w:t>
+              <w:pStyle w:val="Geenafstand"/>
+            </w:pPr>
+            <w:r>
+              <w:t xml:space="preserve">De </w:t>
+            </w:r>
+            <w:r>
+              <w:t>admin</w:t>
+            </w:r>
+            <w:r>
+              <w:t>istrator</w:t>
+            </w:r>
+            <w:r>
+              <w:t xml:space="preserve"> </w:t>
+            </w:r>
+            <w:r>
+              <w:t>kan</w:t>
+            </w:r>
+            <w:r>
+              <w:t xml:space="preserve"> spelers uit een competitie verwijderen.</w:t>
             </w:r>
           </w:p>
         </w:tc>
@@ -3147,7 +3420,7 @@
           </w:tcPr>
           <w:p>
             <w:pPr>
-              <w:pStyle w:val="NoSpacing"/>
+              <w:pStyle w:val="Geenafstand"/>
             </w:pPr>
             <w:r>
               <w:t>Gewenst</w:t>
@@ -3160,7 +3433,7 @@
           </w:tcPr>
           <w:p>
             <w:pPr>
-              <w:pStyle w:val="NoSpacing"/>
+              <w:pStyle w:val="Geenafstand"/>
             </w:pPr>
             <w:r>
               <w:t>36</w:t>
@@ -3175,10 +3448,25 @@
           </w:tcPr>
           <w:p>
             <w:pPr>
-              <w:pStyle w:val="NoSpacing"/>
-            </w:pPr>
-            <w:r>
-              <w:t>De admin moet spelers kunnen bannen.</w:t>
+              <w:pStyle w:val="Geenafstand"/>
+            </w:pPr>
+            <w:r>
+              <w:t xml:space="preserve">De </w:t>
+            </w:r>
+            <w:r>
+              <w:t>admin</w:t>
+            </w:r>
+            <w:r>
+              <w:t>istrator</w:t>
+            </w:r>
+            <w:r>
+              <w:t xml:space="preserve"> </w:t>
+            </w:r>
+            <w:r>
+              <w:t>kan</w:t>
+            </w:r>
+            <w:r>
+              <w:t xml:space="preserve"> spelers bannen.</w:t>
             </w:r>
           </w:p>
         </w:tc>
@@ -3188,7 +3476,7 @@
           </w:tcPr>
           <w:p>
             <w:pPr>
-              <w:pStyle w:val="NoSpacing"/>
+              <w:pStyle w:val="Geenafstand"/>
             </w:pPr>
             <w:r>
               <w:t>Gewenst</w:t>
@@ -3201,7 +3489,7 @@
           </w:tcPr>
           <w:p>
             <w:pPr>
-              <w:pStyle w:val="NoSpacing"/>
+              <w:pStyle w:val="Geenafstand"/>
             </w:pPr>
             <w:r>
               <w:t>37</w:t>
@@ -3216,10 +3504,25 @@
           </w:tcPr>
           <w:p>
             <w:pPr>
-              <w:pStyle w:val="NoSpacing"/>
-            </w:pPr>
-            <w:r>
-              <w:t>De admin moet alle letters van een speler kunnen bekijken.</w:t>
+              <w:pStyle w:val="Geenafstand"/>
+            </w:pPr>
+            <w:r>
+              <w:t xml:space="preserve">De </w:t>
+            </w:r>
+            <w:r>
+              <w:t>admin</w:t>
+            </w:r>
+            <w:r>
+              <w:t>istrator</w:t>
+            </w:r>
+            <w:r>
+              <w:t xml:space="preserve"> </w:t>
+            </w:r>
+            <w:r>
+              <w:t>kan</w:t>
+            </w:r>
+            <w:r>
+              <w:t xml:space="preserve"> alle letters van een speler bekijken.</w:t>
             </w:r>
           </w:p>
         </w:tc>
@@ -3229,7 +3532,7 @@
           </w:tcPr>
           <w:p>
             <w:pPr>
-              <w:pStyle w:val="NoSpacing"/>
+              <w:pStyle w:val="Geenafstand"/>
             </w:pPr>
             <w:r>
               <w:t>Gewenst</w:t>
@@ -3242,7 +3545,7 @@
           </w:tcPr>
           <w:p>
             <w:pPr>
-              <w:pStyle w:val="NoSpacing"/>
+              <w:pStyle w:val="Geenafstand"/>
             </w:pPr>
             <w:r>
               <w:t>38</w:t>
@@ -3257,10 +3560,25 @@
           </w:tcPr>
           <w:p>
             <w:pPr>
-              <w:pStyle w:val="NoSpacing"/>
-            </w:pPr>
-            <w:r>
-              <w:t>De admin moet een lijst kunnen beheren met afgekeurde woorden.</w:t>
+              <w:pStyle w:val="Geenafstand"/>
+            </w:pPr>
+            <w:r>
+              <w:t xml:space="preserve">De </w:t>
+            </w:r>
+            <w:r>
+              <w:t>admin</w:t>
+            </w:r>
+            <w:r>
+              <w:t>istrator</w:t>
+            </w:r>
+            <w:r>
+              <w:t xml:space="preserve"> </w:t>
+            </w:r>
+            <w:r>
+              <w:t>beheert</w:t>
+            </w:r>
+            <w:r>
+              <w:t xml:space="preserve"> een lijst met afgekeurde woorden.</w:t>
             </w:r>
           </w:p>
         </w:tc>
@@ -3270,7 +3588,7 @@
           </w:tcPr>
           <w:p>
             <w:pPr>
-              <w:pStyle w:val="NoSpacing"/>
+              <w:pStyle w:val="Geenafstand"/>
             </w:pPr>
             <w:r>
               <w:t>Noodzakelijk</w:t>
@@ -3283,7 +3601,7 @@
           </w:tcPr>
           <w:p>
             <w:pPr>
-              <w:pStyle w:val="NoSpacing"/>
+              <w:pStyle w:val="Geenafstand"/>
             </w:pPr>
             <w:r>
               <w:t>39</w:t>
@@ -3294,7 +3612,7 @@
     </w:tbl>
     <w:p>
       <w:pPr>
-        <w:pStyle w:val="NoSpacing"/>
+        <w:pStyle w:val="Geenafstand"/>
       </w:pPr>
       <w:bookmarkStart w:id="5" w:name="_GoBack"/>
       <w:bookmarkEnd w:id="5"/>
@@ -3312,7 +3630,7 @@
 </file>
 
 <file path=word/endnotes.xml><?xml version="1.0" encoding="utf-8"?>
-<w:endnotes xmlns:wpc="http://schemas.microsoft.com/office/word/2010/wordprocessingCanvas" xmlns:mc="http://schemas.openxmlformats.org/markup-compatibility/2006" xmlns:o="urn:schemas-microsoft-com:office:office" xmlns:r="http://schemas.openxmlformats.org/officeDocument/2006/relationships" xmlns:m="http://schemas.openxmlformats.org/officeDocument/2006/math" xmlns:v="urn:schemas-microsoft-com:vml" xmlns:wp14="http://schemas.microsoft.com/office/word/2010/wordprocessingDrawing" xmlns:wp="http://schemas.openxmlformats.org/drawingml/2006/wordprocessingDrawing" xmlns:w10="urn:schemas-microsoft-com:office:word" xmlns:w="http://schemas.openxmlformats.org/wordprocessingml/2006/main" xmlns:w14="http://schemas.microsoft.com/office/word/2010/wordml" xmlns:w15="http://schemas.microsoft.com/office/word/2012/wordml" xmlns:wpg="http://schemas.microsoft.com/office/word/2010/wordprocessingGroup" xmlns:wpi="http://schemas.microsoft.com/office/word/2010/wordprocessingInk" xmlns:wne="http://schemas.microsoft.com/office/word/2006/wordml" xmlns:wps="http://schemas.microsoft.com/office/word/2010/wordprocessingShape" mc:Ignorable="w14 w15 wp14">
+<w:endnotes xmlns:ve="http://schemas.openxmlformats.org/markup-compatibility/2006" xmlns:o="urn:schemas-microsoft-com:office:office" xmlns:r="http://schemas.openxmlformats.org/officeDocument/2006/relationships" xmlns:m="http://schemas.openxmlformats.org/officeDocument/2006/math" xmlns:v="urn:schemas-microsoft-com:vml" xmlns:wp="http://schemas.openxmlformats.org/drawingml/2006/wordprocessingDrawing" xmlns:w10="urn:schemas-microsoft-com:office:word" xmlns:w="http://schemas.openxmlformats.org/wordprocessingml/2006/main" xmlns:wne="http://schemas.microsoft.com/office/word/2006/wordml">
   <w:endnote w:type="separator" w:id="-1">
     <w:p>
       <w:pPr>
@@ -3337,10 +3655,10 @@
 </file>
 
 <file path=word/footer1.xml><?xml version="1.0" encoding="utf-8"?>
-<w:ftr xmlns:wpc="http://schemas.microsoft.com/office/word/2010/wordprocessingCanvas" xmlns:mc="http://schemas.openxmlformats.org/markup-compatibility/2006" xmlns:o="urn:schemas-microsoft-com:office:office" xmlns:r="http://schemas.openxmlformats.org/officeDocument/2006/relationships" xmlns:m="http://schemas.openxmlformats.org/officeDocument/2006/math" xmlns:v="urn:schemas-microsoft-com:vml" xmlns:wp14="http://schemas.microsoft.com/office/word/2010/wordprocessingDrawing" xmlns:wp="http://schemas.openxmlformats.org/drawingml/2006/wordprocessingDrawing" xmlns:w10="urn:schemas-microsoft-com:office:word" xmlns:w="http://schemas.openxmlformats.org/wordprocessingml/2006/main" xmlns:w14="http://schemas.microsoft.com/office/word/2010/wordml" xmlns:w15="http://schemas.microsoft.com/office/word/2012/wordml" xmlns:wpg="http://schemas.microsoft.com/office/word/2010/wordprocessingGroup" xmlns:wpi="http://schemas.microsoft.com/office/word/2010/wordprocessingInk" xmlns:wne="http://schemas.microsoft.com/office/word/2006/wordml" xmlns:wps="http://schemas.microsoft.com/office/word/2010/wordprocessingShape" mc:Ignorable="w14 w15 wp14">
+<w:ftr xmlns:ve="http://schemas.openxmlformats.org/markup-compatibility/2006" xmlns:o="urn:schemas-microsoft-com:office:office" xmlns:r="http://schemas.openxmlformats.org/officeDocument/2006/relationships" xmlns:m="http://schemas.openxmlformats.org/officeDocument/2006/math" xmlns:v="urn:schemas-microsoft-com:vml" xmlns:wp="http://schemas.openxmlformats.org/drawingml/2006/wordprocessingDrawing" xmlns:w10="urn:schemas-microsoft-com:office:word" xmlns:w="http://schemas.openxmlformats.org/wordprocessingml/2006/main" xmlns:wne="http://schemas.microsoft.com/office/word/2006/wordml">
   <w:p>
     <w:pPr>
-      <w:pStyle w:val="Footer"/>
+      <w:pStyle w:val="Voettekst"/>
       <w:jc w:val="right"/>
     </w:pPr>
     <w:r>
@@ -3354,7 +3672,6 @@
           <w:docPartUnique/>
         </w:docPartObj>
       </w:sdtPr>
-      <w:sdtEndPr/>
       <w:sdtContent>
         <w:r>
           <w:fldChar w:fldCharType="begin"/>
@@ -3369,7 +3686,7 @@
           <w:rPr>
             <w:noProof/>
           </w:rPr>
-          <w:t>5</w:t>
+          <w:t>6</w:t>
         </w:r>
         <w:r>
           <w:rPr>
@@ -3388,14 +3705,14 @@
   </w:p>
   <w:p>
     <w:pPr>
-      <w:pStyle w:val="Footer"/>
+      <w:pStyle w:val="Voettekst"/>
     </w:pPr>
   </w:p>
 </w:ftr>
 </file>
 
 <file path=word/footnotes.xml><?xml version="1.0" encoding="utf-8"?>
-<w:footnotes xmlns:wpc="http://schemas.microsoft.com/office/word/2010/wordprocessingCanvas" xmlns:mc="http://schemas.openxmlformats.org/markup-compatibility/2006" xmlns:o="urn:schemas-microsoft-com:office:office" xmlns:r="http://schemas.openxmlformats.org/officeDocument/2006/relationships" xmlns:m="http://schemas.openxmlformats.org/officeDocument/2006/math" xmlns:v="urn:schemas-microsoft-com:vml" xmlns:wp14="http://schemas.microsoft.com/office/word/2010/wordprocessingDrawing" xmlns:wp="http://schemas.openxmlformats.org/drawingml/2006/wordprocessingDrawing" xmlns:w10="urn:schemas-microsoft-com:office:word" xmlns:w="http://schemas.openxmlformats.org/wordprocessingml/2006/main" xmlns:w14="http://schemas.microsoft.com/office/word/2010/wordml" xmlns:w15="http://schemas.microsoft.com/office/word/2012/wordml" xmlns:wpg="http://schemas.microsoft.com/office/word/2010/wordprocessingGroup" xmlns:wpi="http://schemas.microsoft.com/office/word/2010/wordprocessingInk" xmlns:wne="http://schemas.microsoft.com/office/word/2006/wordml" xmlns:wps="http://schemas.microsoft.com/office/word/2010/wordprocessingShape" mc:Ignorable="w14 w15 wp14">
+<w:footnotes xmlns:ve="http://schemas.openxmlformats.org/markup-compatibility/2006" xmlns:o="urn:schemas-microsoft-com:office:office" xmlns:r="http://schemas.openxmlformats.org/officeDocument/2006/relationships" xmlns:m="http://schemas.openxmlformats.org/officeDocument/2006/math" xmlns:v="urn:schemas-microsoft-com:vml" xmlns:wp="http://schemas.openxmlformats.org/drawingml/2006/wordprocessingDrawing" xmlns:w10="urn:schemas-microsoft-com:office:word" xmlns:w="http://schemas.openxmlformats.org/wordprocessingml/2006/main" xmlns:wne="http://schemas.microsoft.com/office/word/2006/wordml">
   <w:footnote w:type="separator" w:id="-1">
     <w:p>
       <w:pPr>
@@ -3420,7 +3737,7 @@
 </file>
 
 <file path=word/numbering.xml><?xml version="1.0" encoding="utf-8"?>
-<w:numbering xmlns:wpc="http://schemas.microsoft.com/office/word/2010/wordprocessingCanvas" xmlns:mc="http://schemas.openxmlformats.org/markup-compatibility/2006" xmlns:o="urn:schemas-microsoft-com:office:office" xmlns:r="http://schemas.openxmlformats.org/officeDocument/2006/relationships" xmlns:m="http://schemas.openxmlformats.org/officeDocument/2006/math" xmlns:v="urn:schemas-microsoft-com:vml" xmlns:wp14="http://schemas.microsoft.com/office/word/2010/wordprocessingDrawing" xmlns:wp="http://schemas.openxmlformats.org/drawingml/2006/wordprocessingDrawing" xmlns:w10="urn:schemas-microsoft-com:office:word" xmlns:w="http://schemas.openxmlformats.org/wordprocessingml/2006/main" xmlns:w14="http://schemas.microsoft.com/office/word/2010/wordml" xmlns:w15="http://schemas.microsoft.com/office/word/2012/wordml" xmlns:wpg="http://schemas.microsoft.com/office/word/2010/wordprocessingGroup" xmlns:wpi="http://schemas.microsoft.com/office/word/2010/wordprocessingInk" xmlns:wne="http://schemas.microsoft.com/office/word/2006/wordml" xmlns:wps="http://schemas.microsoft.com/office/word/2010/wordprocessingShape" mc:Ignorable="w14 w15 wp14">
+<w:numbering xmlns:ve="http://schemas.openxmlformats.org/markup-compatibility/2006" xmlns:o="urn:schemas-microsoft-com:office:office" xmlns:r="http://schemas.openxmlformats.org/officeDocument/2006/relationships" xmlns:m="http://schemas.openxmlformats.org/officeDocument/2006/math" xmlns:v="urn:schemas-microsoft-com:vml" xmlns:wp="http://schemas.openxmlformats.org/drawingml/2006/wordprocessingDrawing" xmlns:w10="urn:schemas-microsoft-com:office:word" xmlns:w="http://schemas.openxmlformats.org/wordprocessingml/2006/main" xmlns:wne="http://schemas.microsoft.com/office/word/2006/wordml">
   <w:abstractNum w:abstractNumId="0">
     <w:nsid w:val="12D0662F"/>
     <w:multiLevelType w:val="hybridMultilevel"/>
@@ -4577,7 +4894,7 @@
 </file>
 
 <file path=word/styles.xml><?xml version="1.0" encoding="utf-8"?>
-<w:styles xmlns:mc="http://schemas.openxmlformats.org/markup-compatibility/2006" xmlns:r="http://schemas.openxmlformats.org/officeDocument/2006/relationships" xmlns:w="http://schemas.openxmlformats.org/wordprocessingml/2006/main" xmlns:w14="http://schemas.microsoft.com/office/word/2010/wordml" xmlns:w15="http://schemas.microsoft.com/office/word/2012/wordml" mc:Ignorable="w14 w15">
+<w:styles xmlns:r="http://schemas.openxmlformats.org/officeDocument/2006/relationships" xmlns:w="http://schemas.openxmlformats.org/wordprocessingml/2006/main">
   <w:docDefaults>
     <w:rPrDefault>
       <w:rPr>
@@ -4593,380 +4910,146 @@
       </w:pPr>
     </w:pPrDefault>
   </w:docDefaults>
-  <w:latentStyles w:defLockedState="0" w:defUIPriority="99" w:defSemiHidden="0" w:defUnhideWhenUsed="0" w:defQFormat="0" w:count="371">
-    <w:lsdException w:name="Normal" w:uiPriority="0" w:qFormat="1"/>
-    <w:lsdException w:name="heading 1" w:uiPriority="9" w:qFormat="1"/>
-    <w:lsdException w:name="heading 2" w:semiHidden="1" w:uiPriority="9" w:unhideWhenUsed="1" w:qFormat="1"/>
-    <w:lsdException w:name="heading 3" w:semiHidden="1" w:uiPriority="9" w:unhideWhenUsed="1" w:qFormat="1"/>
-    <w:lsdException w:name="heading 4" w:semiHidden="1" w:uiPriority="9" w:unhideWhenUsed="1" w:qFormat="1"/>
-    <w:lsdException w:name="heading 5" w:semiHidden="1" w:uiPriority="9" w:unhideWhenUsed="1" w:qFormat="1"/>
-    <w:lsdException w:name="heading 6" w:semiHidden="1" w:uiPriority="9" w:unhideWhenUsed="1" w:qFormat="1"/>
-    <w:lsdException w:name="heading 7" w:semiHidden="1" w:uiPriority="9" w:unhideWhenUsed="1" w:qFormat="1"/>
-    <w:lsdException w:name="heading 8" w:semiHidden="1" w:uiPriority="9" w:unhideWhenUsed="1" w:qFormat="1"/>
-    <w:lsdException w:name="heading 9" w:semiHidden="1" w:uiPriority="9" w:unhideWhenUsed="1" w:qFormat="1"/>
-    <w:lsdException w:name="index 1" w:semiHidden="1" w:unhideWhenUsed="1"/>
-    <w:lsdException w:name="index 2" w:semiHidden="1" w:unhideWhenUsed="1"/>
-    <w:lsdException w:name="index 3" w:semiHidden="1" w:unhideWhenUsed="1"/>
-    <w:lsdException w:name="index 4" w:semiHidden="1" w:unhideWhenUsed="1"/>
-    <w:lsdException w:name="index 5" w:semiHidden="1" w:unhideWhenUsed="1"/>
-    <w:lsdException w:name="index 6" w:semiHidden="1" w:unhideWhenUsed="1"/>
-    <w:lsdException w:name="index 7" w:semiHidden="1" w:unhideWhenUsed="1"/>
-    <w:lsdException w:name="index 8" w:semiHidden="1" w:unhideWhenUsed="1"/>
-    <w:lsdException w:name="index 9" w:semiHidden="1" w:unhideWhenUsed="1"/>
-    <w:lsdException w:name="toc 1" w:semiHidden="1" w:uiPriority="39" w:unhideWhenUsed="1"/>
-    <w:lsdException w:name="toc 2" w:semiHidden="1" w:uiPriority="39" w:unhideWhenUsed="1"/>
-    <w:lsdException w:name="toc 3" w:semiHidden="1" w:uiPriority="39" w:unhideWhenUsed="1"/>
-    <w:lsdException w:name="toc 4" w:semiHidden="1" w:uiPriority="39" w:unhideWhenUsed="1"/>
-    <w:lsdException w:name="toc 5" w:semiHidden="1" w:uiPriority="39" w:unhideWhenUsed="1"/>
-    <w:lsdException w:name="toc 6" w:semiHidden="1" w:uiPriority="39" w:unhideWhenUsed="1"/>
-    <w:lsdException w:name="toc 7" w:semiHidden="1" w:uiPriority="39" w:unhideWhenUsed="1"/>
-    <w:lsdException w:name="toc 8" w:semiHidden="1" w:uiPriority="39" w:unhideWhenUsed="1"/>
-    <w:lsdException w:name="toc 9" w:semiHidden="1" w:uiPriority="39" w:unhideWhenUsed="1"/>
-    <w:lsdException w:name="Normal Indent" w:semiHidden="1" w:unhideWhenUsed="1"/>
-    <w:lsdException w:name="footnote text" w:semiHidden="1" w:unhideWhenUsed="1"/>
-    <w:lsdException w:name="annotation text" w:semiHidden="1" w:unhideWhenUsed="1"/>
-    <w:lsdException w:name="header" w:semiHidden="1" w:unhideWhenUsed="1"/>
-    <w:lsdException w:name="footer" w:semiHidden="1" w:unhideWhenUsed="1"/>
-    <w:lsdException w:name="index heading" w:semiHidden="1" w:unhideWhenUsed="1"/>
-    <w:lsdException w:name="caption" w:semiHidden="1" w:uiPriority="35" w:unhideWhenUsed="1" w:qFormat="1"/>
-    <w:lsdException w:name="table of figures" w:semiHidden="1" w:unhideWhenUsed="1"/>
-    <w:lsdException w:name="envelope address" w:semiHidden="1" w:unhideWhenUsed="1"/>
-    <w:lsdException w:name="envelope return" w:semiHidden="1" w:unhideWhenUsed="1"/>
-    <w:lsdException w:name="footnote reference" w:semiHidden="1" w:unhideWhenUsed="1"/>
-    <w:lsdException w:name="annotation reference" w:semiHidden="1" w:unhideWhenUsed="1"/>
-    <w:lsdException w:name="line number" w:semiHidden="1" w:unhideWhenUsed="1"/>
-    <w:lsdException w:name="page number" w:semiHidden="1" w:unhideWhenUsed="1"/>
-    <w:lsdException w:name="endnote reference" w:semiHidden="1" w:unhideWhenUsed="1"/>
-    <w:lsdException w:name="endnote text" w:semiHidden="1" w:unhideWhenUsed="1"/>
-    <w:lsdException w:name="table of authorities" w:semiHidden="1" w:unhideWhenUsed="1"/>
-    <w:lsdException w:name="macro" w:semiHidden="1" w:unhideWhenUsed="1"/>
-    <w:lsdException w:name="toa heading" w:semiHidden="1" w:unhideWhenUsed="1"/>
-    <w:lsdException w:name="List" w:semiHidden="1" w:unhideWhenUsed="1"/>
-    <w:lsdException w:name="List Bullet" w:semiHidden="1" w:unhideWhenUsed="1"/>
-    <w:lsdException w:name="List Number" w:semiHidden="1" w:unhideWhenUsed="1"/>
-    <w:lsdException w:name="List 2" w:semiHidden="1" w:unhideWhenUsed="1"/>
-    <w:lsdException w:name="List 3" w:semiHidden="1" w:unhideWhenUsed="1"/>
-    <w:lsdException w:name="List 4" w:semiHidden="1" w:unhideWhenUsed="1"/>
-    <w:lsdException w:name="List 5" w:semiHidden="1" w:unhideWhenUsed="1"/>
-    <w:lsdException w:name="List Bullet 2" w:semiHidden="1" w:unhideWhenUsed="1"/>
-    <w:lsdException w:name="List Bullet 3" w:semiHidden="1" w:unhideWhenUsed="1"/>
-    <w:lsdException w:name="List Bullet 4" w:semiHidden="1" w:unhideWhenUsed="1"/>
-    <w:lsdException w:name="List Bullet 5" w:semiHidden="1" w:unhideWhenUsed="1"/>
-    <w:lsdException w:name="List Number 2" w:semiHidden="1" w:unhideWhenUsed="1"/>
-    <w:lsdException w:name="List Number 3" w:semiHidden="1" w:unhideWhenUsed="1"/>
-    <w:lsdException w:name="List Number 4" w:semiHidden="1" w:unhideWhenUsed="1"/>
-    <w:lsdException w:name="List Number 5" w:semiHidden="1" w:unhideWhenUsed="1"/>
-    <w:lsdException w:name="Title" w:uiPriority="10" w:qFormat="1"/>
-    <w:lsdException w:name="Closing" w:semiHidden="1" w:unhideWhenUsed="1"/>
-    <w:lsdException w:name="Signature" w:semiHidden="1" w:unhideWhenUsed="1"/>
-    <w:lsdException w:name="Default Paragraph Font" w:semiHidden="1" w:uiPriority="1" w:unhideWhenUsed="1"/>
-    <w:lsdException w:name="Body Text" w:semiHidden="1" w:unhideWhenUsed="1"/>
-    <w:lsdException w:name="Body Text Indent" w:semiHidden="1" w:unhideWhenUsed="1"/>
-    <w:lsdException w:name="List Continue" w:semiHidden="1" w:unhideWhenUsed="1"/>
-    <w:lsdException w:name="List Continue 2" w:semiHidden="1" w:unhideWhenUsed="1"/>
-    <w:lsdException w:name="List Continue 3" w:semiHidden="1" w:unhideWhenUsed="1"/>
-    <w:lsdException w:name="List Continue 4" w:semiHidden="1" w:unhideWhenUsed="1"/>
-    <w:lsdException w:name="List Continue 5" w:semiHidden="1" w:unhideWhenUsed="1"/>
-    <w:lsdException w:name="Message Header" w:semiHidden="1" w:unhideWhenUsed="1"/>
-    <w:lsdException w:name="Subtitle" w:uiPriority="11" w:qFormat="1"/>
-    <w:lsdException w:name="Salutation" w:semiHidden="1" w:unhideWhenUsed="1"/>
-    <w:lsdException w:name="Date" w:semiHidden="1" w:unhideWhenUsed="1"/>
-    <w:lsdException w:name="Body Text First Indent" w:semiHidden="1" w:unhideWhenUsed="1"/>
-    <w:lsdException w:name="Body Text First Indent 2" w:semiHidden="1" w:unhideWhenUsed="1"/>
-    <w:lsdException w:name="Note Heading" w:semiHidden="1" w:unhideWhenUsed="1"/>
-    <w:lsdException w:name="Body Text 2" w:semiHidden="1" w:unhideWhenUsed="1"/>
-    <w:lsdException w:name="Body Text 3" w:semiHidden="1" w:unhideWhenUsed="1"/>
-    <w:lsdException w:name="Body Text Indent 2" w:semiHidden="1" w:unhideWhenUsed="1"/>
-    <w:lsdException w:name="Body Text Indent 3" w:semiHidden="1" w:unhideWhenUsed="1"/>
-    <w:lsdException w:name="Block Text" w:semiHidden="1" w:unhideWhenUsed="1"/>
-    <w:lsdException w:name="Hyperlink" w:semiHidden="1" w:unhideWhenUsed="1"/>
-    <w:lsdException w:name="FollowedHyperlink" w:semiHidden="1" w:unhideWhenUsed="1"/>
-    <w:lsdException w:name="Strong" w:uiPriority="22" w:qFormat="1"/>
-    <w:lsdException w:name="Emphasis" w:uiPriority="20" w:qFormat="1"/>
-    <w:lsdException w:name="Document Map" w:semiHidden="1" w:unhideWhenUsed="1"/>
-    <w:lsdException w:name="Plain Text" w:semiHidden="1" w:unhideWhenUsed="1"/>
-    <w:lsdException w:name="E-mail Signature" w:semiHidden="1" w:unhideWhenUsed="1"/>
-    <w:lsdException w:name="HTML Top of Form" w:semiHidden="1" w:unhideWhenUsed="1"/>
-    <w:lsdException w:name="HTML Bottom of Form" w:semiHidden="1" w:unhideWhenUsed="1"/>
-    <w:lsdException w:name="Normal (Web)" w:semiHidden="1" w:unhideWhenUsed="1"/>
-    <w:lsdException w:name="HTML Acronym" w:semiHidden="1" w:unhideWhenUsed="1"/>
-    <w:lsdException w:name="HTML Address" w:semiHidden="1" w:unhideWhenUsed="1"/>
-    <w:lsdException w:name="HTML Cite" w:semiHidden="1" w:unhideWhenUsed="1"/>
-    <w:lsdException w:name="HTML Code" w:semiHidden="1" w:unhideWhenUsed="1"/>
-    <w:lsdException w:name="HTML Definition" w:semiHidden="1" w:unhideWhenUsed="1"/>
-    <w:lsdException w:name="HTML Keyboard" w:semiHidden="1" w:unhideWhenUsed="1"/>
-    <w:lsdException w:name="HTML Preformatted" w:semiHidden="1" w:unhideWhenUsed="1"/>
-    <w:lsdException w:name="HTML Sample" w:semiHidden="1" w:unhideWhenUsed="1"/>
-    <w:lsdException w:name="HTML Typewriter" w:semiHidden="1" w:unhideWhenUsed="1"/>
-    <w:lsdException w:name="HTML Variable" w:semiHidden="1" w:unhideWhenUsed="1"/>
-    <w:lsdException w:name="Normal Table" w:semiHidden="1" w:unhideWhenUsed="1"/>
-    <w:lsdException w:name="annotation subject" w:semiHidden="1" w:unhideWhenUsed="1"/>
-    <w:lsdException w:name="No List" w:semiHidden="1" w:unhideWhenUsed="1"/>
-    <w:lsdException w:name="Outline List 1" w:semiHidden="1" w:unhideWhenUsed="1"/>
-    <w:lsdException w:name="Outline List 2" w:semiHidden="1" w:unhideWhenUsed="1"/>
-    <w:lsdException w:name="Outline List 3" w:semiHidden="1" w:unhideWhenUsed="1"/>
-    <w:lsdException w:name="Table Simple 1" w:semiHidden="1" w:unhideWhenUsed="1"/>
-    <w:lsdException w:name="Table Simple 2" w:semiHidden="1" w:unhideWhenUsed="1"/>
-    <w:lsdException w:name="Table Simple 3" w:semiHidden="1" w:unhideWhenUsed="1"/>
-    <w:lsdException w:name="Table Classic 1" w:semiHidden="1" w:unhideWhenUsed="1"/>
-    <w:lsdException w:name="Table Classic 2" w:semiHidden="1" w:unhideWhenUsed="1"/>
-    <w:lsdException w:name="Table Classic 3" w:semiHidden="1" w:unhideWhenUsed="1"/>
-    <w:lsdException w:name="Table Classic 4" w:semiHidden="1" w:unhideWhenUsed="1"/>
-    <w:lsdException w:name="Table Colorful 1" w:semiHidden="1" w:unhideWhenUsed="1"/>
-    <w:lsdException w:name="Table Colorful 2" w:semiHidden="1" w:unhideWhenUsed="1"/>
-    <w:lsdException w:name="Table Colorful 3" w:semiHidden="1" w:unhideWhenUsed="1"/>
-    <w:lsdException w:name="Table Columns 1" w:semiHidden="1" w:unhideWhenUsed="1"/>
-    <w:lsdException w:name="Table Columns 2" w:semiHidden="1" w:unhideWhenUsed="1"/>
-    <w:lsdException w:name="Table Columns 3" w:semiHidden="1" w:unhideWhenUsed="1"/>
-    <w:lsdException w:name="Table Columns 4" w:semiHidden="1" w:unhideWhenUsed="1"/>
-    <w:lsdException w:name="Table Columns 5" w:semiHidden="1" w:unhideWhenUsed="1"/>
-    <w:lsdException w:name="Table Grid 1" w:semiHidden="1" w:unhideWhenUsed="1"/>
-    <w:lsdException w:name="Table Grid 2" w:semiHidden="1" w:unhideWhenUsed="1"/>
-    <w:lsdException w:name="Table Grid 3" w:semiHidden="1" w:unhideWhenUsed="1"/>
-    <w:lsdException w:name="Table Grid 4" w:semiHidden="1" w:unhideWhenUsed="1"/>
-    <w:lsdException w:name="Table Grid 5" w:semiHidden="1" w:unhideWhenUsed="1"/>
-    <w:lsdException w:name="Table Grid 6" w:semiHidden="1" w:unhideWhenUsed="1"/>
-    <w:lsdException w:name="Table Grid 7" w:semiHidden="1" w:unhideWhenUsed="1"/>
-    <w:lsdException w:name="Table Grid 8" w:semiHidden="1" w:unhideWhenUsed="1"/>
-    <w:lsdException w:name="Table List 1" w:semiHidden="1" w:unhideWhenUsed="1"/>
-    <w:lsdException w:name="Table List 2" w:semiHidden="1" w:unhideWhenUsed="1"/>
-    <w:lsdException w:name="Table List 3" w:semiHidden="1" w:unhideWhenUsed="1"/>
-    <w:lsdException w:name="Table List 4" w:semiHidden="1" w:unhideWhenUsed="1"/>
-    <w:lsdException w:name="Table List 5" w:semiHidden="1" w:unhideWhenUsed="1"/>
-    <w:lsdException w:name="Table List 6" w:semiHidden="1" w:unhideWhenUsed="1"/>
-    <w:lsdException w:name="Table List 7" w:semiHidden="1" w:unhideWhenUsed="1"/>
-    <w:lsdException w:name="Table List 8" w:semiHidden="1" w:unhideWhenUsed="1"/>
-    <w:lsdException w:name="Table 3D effects 1" w:semiHidden="1" w:unhideWhenUsed="1"/>
-    <w:lsdException w:name="Table 3D effects 2" w:semiHidden="1" w:unhideWhenUsed="1"/>
-    <w:lsdException w:name="Table 3D effects 3" w:semiHidden="1" w:unhideWhenUsed="1"/>
-    <w:lsdException w:name="Table Contemporary" w:semiHidden="1" w:unhideWhenUsed="1"/>
-    <w:lsdException w:name="Table Elegant" w:semiHidden="1" w:unhideWhenUsed="1"/>
-    <w:lsdException w:name="Table Professional" w:semiHidden="1" w:unhideWhenUsed="1"/>
-    <w:lsdException w:name="Table Subtle 1" w:semiHidden="1" w:unhideWhenUsed="1"/>
-    <w:lsdException w:name="Table Subtle 2" w:semiHidden="1" w:unhideWhenUsed="1"/>
-    <w:lsdException w:name="Table Web 1" w:semiHidden="1" w:unhideWhenUsed="1"/>
-    <w:lsdException w:name="Table Web 2" w:semiHidden="1" w:unhideWhenUsed="1"/>
-    <w:lsdException w:name="Table Web 3" w:semiHidden="1" w:unhideWhenUsed="1"/>
-    <w:lsdException w:name="Balloon Text" w:semiHidden="1" w:unhideWhenUsed="1"/>
-    <w:lsdException w:name="Table Grid" w:uiPriority="59"/>
-    <w:lsdException w:name="Table Theme" w:semiHidden="1" w:unhideWhenUsed="1"/>
-    <w:lsdException w:name="Placeholder Text" w:semiHidden="1"/>
-    <w:lsdException w:name="No Spacing" w:uiPriority="1" w:qFormat="1"/>
-    <w:lsdException w:name="Light Shading" w:uiPriority="60"/>
-    <w:lsdException w:name="Light List" w:uiPriority="61"/>
-    <w:lsdException w:name="Light Grid" w:uiPriority="62"/>
-    <w:lsdException w:name="Medium Shading 1" w:uiPriority="63"/>
-    <w:lsdException w:name="Medium Shading 2" w:uiPriority="64"/>
-    <w:lsdException w:name="Medium List 1" w:uiPriority="65"/>
-    <w:lsdException w:name="Medium List 2" w:uiPriority="66"/>
-    <w:lsdException w:name="Medium Grid 1" w:uiPriority="67"/>
-    <w:lsdException w:name="Medium Grid 2" w:uiPriority="68"/>
-    <w:lsdException w:name="Medium Grid 3" w:uiPriority="69"/>
-    <w:lsdException w:name="Dark List" w:uiPriority="70"/>
-    <w:lsdException w:name="Colorful Shading" w:uiPriority="71"/>
-    <w:lsdException w:name="Colorful List" w:uiPriority="72"/>
-    <w:lsdException w:name="Colorful Grid" w:uiPriority="73"/>
-    <w:lsdException w:name="Light Shading Accent 1" w:uiPriority="60"/>
-    <w:lsdException w:name="Light List Accent 1" w:uiPriority="61"/>
-    <w:lsdException w:name="Light Grid Accent 1" w:uiPriority="62"/>
-    <w:lsdException w:name="Medium Shading 1 Accent 1" w:uiPriority="63"/>
-    <w:lsdException w:name="Medium Shading 2 Accent 1" w:uiPriority="64"/>
-    <w:lsdException w:name="Medium List 1 Accent 1" w:uiPriority="65"/>
-    <w:lsdException w:name="Revision" w:semiHidden="1"/>
-    <w:lsdException w:name="List Paragraph" w:uiPriority="34" w:qFormat="1"/>
-    <w:lsdException w:name="Quote" w:uiPriority="29" w:qFormat="1"/>
-    <w:lsdException w:name="Intense Quote" w:uiPriority="30" w:qFormat="1"/>
-    <w:lsdException w:name="Medium List 2 Accent 1" w:uiPriority="66"/>
-    <w:lsdException w:name="Medium Grid 1 Accent 1" w:uiPriority="67"/>
-    <w:lsdException w:name="Medium Grid 2 Accent 1" w:uiPriority="68"/>
-    <w:lsdException w:name="Medium Grid 3 Accent 1" w:uiPriority="69"/>
-    <w:lsdException w:name="Dark List Accent 1" w:uiPriority="70"/>
-    <w:lsdException w:name="Colorful Shading Accent 1" w:uiPriority="71"/>
-    <w:lsdException w:name="Colorful List Accent 1" w:uiPriority="72"/>
-    <w:lsdException w:name="Colorful Grid Accent 1" w:uiPriority="73"/>
-    <w:lsdException w:name="Light Shading Accent 2" w:uiPriority="60"/>
-    <w:lsdException w:name="Light List Accent 2" w:uiPriority="61"/>
-    <w:lsdException w:name="Light Grid Accent 2" w:uiPriority="62"/>
-    <w:lsdException w:name="Medium Shading 1 Accent 2" w:uiPriority="63"/>
-    <w:lsdException w:name="Medium Shading 2 Accent 2" w:uiPriority="64"/>
-    <w:lsdException w:name="Medium List 1 Accent 2" w:uiPriority="65"/>
-    <w:lsdException w:name="Medium List 2 Accent 2" w:uiPriority="66"/>
-    <w:lsdException w:name="Medium Grid 1 Accent 2" w:uiPriority="67"/>
-    <w:lsdException w:name="Medium Grid 2 Accent 2" w:uiPriority="68"/>
-    <w:lsdException w:name="Medium Grid 3 Accent 2" w:uiPriority="69"/>
-    <w:lsdException w:name="Dark List Accent 2" w:uiPriority="70"/>
-    <w:lsdException w:name="Colorful Shading Accent 2" w:uiPriority="71"/>
-    <w:lsdException w:name="Colorful List Accent 2" w:uiPriority="72"/>
-    <w:lsdException w:name="Colorful Grid Accent 2" w:uiPriority="73"/>
-    <w:lsdException w:name="Light Shading Accent 3" w:uiPriority="60"/>
-    <w:lsdException w:name="Light List Accent 3" w:uiPriority="61"/>
-    <w:lsdException w:name="Light Grid Accent 3" w:uiPriority="62"/>
-    <w:lsdException w:name="Medium Shading 1 Accent 3" w:uiPriority="63"/>
-    <w:lsdException w:name="Medium Shading 2 Accent 3" w:uiPriority="64"/>
-    <w:lsdException w:name="Medium List 1 Accent 3" w:uiPriority="65"/>
-    <w:lsdException w:name="Medium List 2 Accent 3" w:uiPriority="66"/>
-    <w:lsdException w:name="Medium Grid 1 Accent 3" w:uiPriority="67"/>
-    <w:lsdException w:name="Medium Grid 2 Accent 3" w:uiPriority="68"/>
-    <w:lsdException w:name="Medium Grid 3 Accent 3" w:uiPriority="69"/>
-    <w:lsdException w:name="Dark List Accent 3" w:uiPriority="70"/>
-    <w:lsdException w:name="Colorful Shading Accent 3" w:uiPriority="71"/>
-    <w:lsdException w:name="Colorful List Accent 3" w:uiPriority="72"/>
-    <w:lsdException w:name="Colorful Grid Accent 3" w:uiPriority="73"/>
-    <w:lsdException w:name="Light Shading Accent 4" w:uiPriority="60"/>
-    <w:lsdException w:name="Light List Accent 4" w:uiPriority="61"/>
-    <w:lsdException w:name="Light Grid Accent 4" w:uiPriority="62"/>
-    <w:lsdException w:name="Medium Shading 1 Accent 4" w:uiPriority="63"/>
-    <w:lsdException w:name="Medium Shading 2 Accent 4" w:uiPriority="64"/>
-    <w:lsdException w:name="Medium List 1 Accent 4" w:uiPriority="65"/>
-    <w:lsdException w:name="Medium List 2 Accent 4" w:uiPriority="66"/>
-    <w:lsdException w:name="Medium Grid 1 Accent 4" w:uiPriority="67"/>
-    <w:lsdException w:name="Medium Grid 2 Accent 4" w:uiPriority="68"/>
-    <w:lsdException w:name="Medium Grid 3 Accent 4" w:uiPriority="69"/>
-    <w:lsdException w:name="Dark List Accent 4" w:uiPriority="70"/>
-    <w:lsdException w:name="Colorful Shading Accent 4" w:uiPriority="71"/>
-    <w:lsdException w:name="Colorful List Accent 4" w:uiPriority="72"/>
-    <w:lsdException w:name="Colorful Grid Accent 4" w:uiPriority="73"/>
-    <w:lsdException w:name="Light Shading Accent 5" w:uiPriority="60"/>
-    <w:lsdException w:name="Light List Accent 5" w:uiPriority="61"/>
-    <w:lsdException w:name="Light Grid Accent 5" w:uiPriority="62"/>
-    <w:lsdException w:name="Medium Shading 1 Accent 5" w:uiPriority="63"/>
-    <w:lsdException w:name="Medium Shading 2 Accent 5" w:uiPriority="64"/>
-    <w:lsdException w:name="Medium List 1 Accent 5" w:uiPriority="65"/>
-    <w:lsdException w:name="Medium List 2 Accent 5" w:uiPriority="66"/>
-    <w:lsdException w:name="Medium Grid 1 Accent 5" w:uiPriority="67"/>
-    <w:lsdException w:name="Medium Grid 2 Accent 5" w:uiPriority="68"/>
-    <w:lsdException w:name="Medium Grid 3 Accent 5" w:uiPriority="69"/>
-    <w:lsdException w:name="Dark List Accent 5" w:uiPriority="70"/>
-    <w:lsdException w:name="Colorful Shading Accent 5" w:uiPriority="71"/>
-    <w:lsdException w:name="Colorful List Accent 5" w:uiPriority="72"/>
-    <w:lsdException w:name="Colorful Grid Accent 5" w:uiPriority="73"/>
-    <w:lsdException w:name="Light Shading Accent 6" w:uiPriority="60"/>
-    <w:lsdException w:name="Light List Accent 6" w:uiPriority="61"/>
-    <w:lsdException w:name="Light Grid Accent 6" w:uiPriority="62"/>
-    <w:lsdException w:name="Medium Shading 1 Accent 6" w:uiPriority="63"/>
-    <w:lsdException w:name="Medium Shading 2 Accent 6" w:uiPriority="64"/>
-    <w:lsdException w:name="Medium List 1 Accent 6" w:uiPriority="65"/>
-    <w:lsdException w:name="Medium List 2 Accent 6" w:uiPriority="66"/>
-    <w:lsdException w:name="Medium Grid 1 Accent 6" w:uiPriority="67"/>
-    <w:lsdException w:name="Medium Grid 2 Accent 6" w:uiPriority="68"/>
-    <w:lsdException w:name="Medium Grid 3 Accent 6" w:uiPriority="69"/>
-    <w:lsdException w:name="Dark List Accent 6" w:uiPriority="70"/>
-    <w:lsdException w:name="Colorful Shading Accent 6" w:uiPriority="71"/>
-    <w:lsdException w:name="Colorful List Accent 6" w:uiPriority="72"/>
-    <w:lsdException w:name="Colorful Grid Accent 6" w:uiPriority="73"/>
-    <w:lsdException w:name="Subtle Emphasis" w:uiPriority="19" w:qFormat="1"/>
-    <w:lsdException w:name="Intense Emphasis" w:uiPriority="21" w:qFormat="1"/>
-    <w:lsdException w:name="Subtle Reference" w:uiPriority="31" w:qFormat="1"/>
-    <w:lsdException w:name="Intense Reference" w:uiPriority="32" w:qFormat="1"/>
-    <w:lsdException w:name="Book Title" w:uiPriority="33" w:qFormat="1"/>
-    <w:lsdException w:name="Bibliography" w:semiHidden="1" w:uiPriority="37" w:unhideWhenUsed="1"/>
-    <w:lsdException w:name="TOC Heading" w:semiHidden="1" w:uiPriority="39" w:unhideWhenUsed="1" w:qFormat="1"/>
-    <w:lsdException w:name="Plain Table 1" w:uiPriority="41"/>
-    <w:lsdException w:name="Plain Table 2" w:uiPriority="42"/>
-    <w:lsdException w:name="Plain Table 3" w:uiPriority="43"/>
-    <w:lsdException w:name="Plain Table 4" w:uiPriority="44"/>
-    <w:lsdException w:name="Plain Table 5" w:uiPriority="45"/>
-    <w:lsdException w:name="Grid Table Light" w:uiPriority="40"/>
-    <w:lsdException w:name="Grid Table 1 Light" w:uiPriority="46"/>
-    <w:lsdException w:name="Grid Table 2" w:uiPriority="47"/>
-    <w:lsdException w:name="Grid Table 3" w:uiPriority="48"/>
-    <w:lsdException w:name="Grid Table 4" w:uiPriority="49"/>
-    <w:lsdException w:name="Grid Table 5 Dark" w:uiPriority="50"/>
-    <w:lsdException w:name="Grid Table 6 Colorful" w:uiPriority="51"/>
-    <w:lsdException w:name="Grid Table 7 Colorful" w:uiPriority="52"/>
-    <w:lsdException w:name="Grid Table 1 Light Accent 1" w:uiPriority="46"/>
-    <w:lsdException w:name="Grid Table 2 Accent 1" w:uiPriority="47"/>
-    <w:lsdException w:name="Grid Table 3 Accent 1" w:uiPriority="48"/>
-    <w:lsdException w:name="Grid Table 4 Accent 1" w:uiPriority="49"/>
-    <w:lsdException w:name="Grid Table 5 Dark Accent 1" w:uiPriority="50"/>
-    <w:lsdException w:name="Grid Table 6 Colorful Accent 1" w:uiPriority="51"/>
-    <w:lsdException w:name="Grid Table 7 Colorful Accent 1" w:uiPriority="52"/>
-    <w:lsdException w:name="Grid Table 1 Light Accent 2" w:uiPriority="46"/>
-    <w:lsdException w:name="Grid Table 2 Accent 2" w:uiPriority="47"/>
-    <w:lsdException w:name="Grid Table 3 Accent 2" w:uiPriority="48"/>
-    <w:lsdException w:name="Grid Table 4 Accent 2" w:uiPriority="49"/>
-    <w:lsdException w:name="Grid Table 5 Dark Accent 2" w:uiPriority="50"/>
-    <w:lsdException w:name="Grid Table 6 Colorful Accent 2" w:uiPriority="51"/>
-    <w:lsdException w:name="Grid Table 7 Colorful Accent 2" w:uiPriority="52"/>
-    <w:lsdException w:name="Grid Table 1 Light Accent 3" w:uiPriority="46"/>
-    <w:lsdException w:name="Grid Table 2 Accent 3" w:uiPriority="47"/>
-    <w:lsdException w:name="Grid Table 3 Accent 3" w:uiPriority="48"/>
-    <w:lsdException w:name="Grid Table 4 Accent 3" w:uiPriority="49"/>
-    <w:lsdException w:name="Grid Table 5 Dark Accent 3" w:uiPriority="50"/>
-    <w:lsdException w:name="Grid Table 6 Colorful Accent 3" w:uiPriority="51"/>
-    <w:lsdException w:name="Grid Table 7 Colorful Accent 3" w:uiPriority="52"/>
-    <w:lsdException w:name="Grid Table 1 Light Accent 4" w:uiPriority="46"/>
-    <w:lsdException w:name="Grid Table 2 Accent 4" w:uiPriority="47"/>
-    <w:lsdException w:name="Grid Table 3 Accent 4" w:uiPriority="48"/>
-    <w:lsdException w:name="Grid Table 4 Accent 4" w:uiPriority="49"/>
-    <w:lsdException w:name="Grid Table 5 Dark Accent 4" w:uiPriority="50"/>
-    <w:lsdException w:name="Grid Table 6 Colorful Accent 4" w:uiPriority="51"/>
-    <w:lsdException w:name="Grid Table 7 Colorful Accent 4" w:uiPriority="52"/>
-    <w:lsdException w:name="Grid Table 1 Light Accent 5" w:uiPriority="46"/>
-    <w:lsdException w:name="Grid Table 2 Accent 5" w:uiPriority="47"/>
-    <w:lsdException w:name="Grid Table 3 Accent 5" w:uiPriority="48"/>
-    <w:lsdException w:name="Grid Table 4 Accent 5" w:uiPriority="49"/>
-    <w:lsdException w:name="Grid Table 5 Dark Accent 5" w:uiPriority="50"/>
-    <w:lsdException w:name="Grid Table 6 Colorful Accent 5" w:uiPriority="51"/>
-    <w:lsdException w:name="Grid Table 7 Colorful Accent 5" w:uiPriority="52"/>
-    <w:lsdException w:name="Grid Table 1 Light Accent 6" w:uiPriority="46"/>
-    <w:lsdException w:name="Grid Table 2 Accent 6" w:uiPriority="47"/>
-    <w:lsdException w:name="Grid Table 3 Accent 6" w:uiPriority="48"/>
-    <w:lsdException w:name="Grid Table 4 Accent 6" w:uiPriority="49"/>
-    <w:lsdException w:name="Grid Table 5 Dark Accent 6" w:uiPriority="50"/>
-    <w:lsdException w:name="Grid Table 6 Colorful Accent 6" w:uiPriority="51"/>
-    <w:lsdException w:name="Grid Table 7 Colorful Accent 6" w:uiPriority="52"/>
-    <w:lsdException w:name="List Table 1 Light" w:uiPriority="46"/>
-    <w:lsdException w:name="List Table 2" w:uiPriority="47"/>
-    <w:lsdException w:name="List Table 3" w:uiPriority="48"/>
-    <w:lsdException w:name="List Table 4" w:uiPriority="49"/>
-    <w:lsdException w:name="List Table 5 Dark" w:uiPriority="50"/>
-    <w:lsdException w:name="List Table 6 Colorful" w:uiPriority="51"/>
-    <w:lsdException w:name="List Table 7 Colorful" w:uiPriority="52"/>
-    <w:lsdException w:name="List Table 1 Light Accent 1" w:uiPriority="46"/>
-    <w:lsdException w:name="List Table 2 Accent 1" w:uiPriority="47"/>
-    <w:lsdException w:name="List Table 3 Accent 1" w:uiPriority="48"/>
-    <w:lsdException w:name="List Table 4 Accent 1" w:uiPriority="49"/>
-    <w:lsdException w:name="List Table 5 Dark Accent 1" w:uiPriority="50"/>
-    <w:lsdException w:name="List Table 6 Colorful Accent 1" w:uiPriority="51"/>
-    <w:lsdException w:name="List Table 7 Colorful Accent 1" w:uiPriority="52"/>
-    <w:lsdException w:name="List Table 1 Light Accent 2" w:uiPriority="46"/>
-    <w:lsdException w:name="List Table 2 Accent 2" w:uiPriority="47"/>
-    <w:lsdException w:name="List Table 3 Accent 2" w:uiPriority="48"/>
-    <w:lsdException w:name="List Table 4 Accent 2" w:uiPriority="49"/>
-    <w:lsdException w:name="List Table 5 Dark Accent 2" w:uiPriority="50"/>
-    <w:lsdException w:name="List Table 6 Colorful Accent 2" w:uiPriority="51"/>
-    <w:lsdException w:name="List Table 7 Colorful Accent 2" w:uiPriority="52"/>
-    <w:lsdException w:name="List Table 1 Light Accent 3" w:uiPriority="46"/>
-    <w:lsdException w:name="List Table 2 Accent 3" w:uiPriority="47"/>
-    <w:lsdException w:name="List Table 3 Accent 3" w:uiPriority="48"/>
-    <w:lsdException w:name="List Table 4 Accent 3" w:uiPriority="49"/>
-    <w:lsdException w:name="List Table 5 Dark Accent 3" w:uiPriority="50"/>
-    <w:lsdException w:name="List Table 6 Colorful Accent 3" w:uiPriority="51"/>
-    <w:lsdException w:name="List Table 7 Colorful Accent 3" w:uiPriority="52"/>
-    <w:lsdException w:name="List Table 1 Light Accent 4" w:uiPriority="46"/>
-    <w:lsdException w:name="List Table 2 Accent 4" w:uiPriority="47"/>
-    <w:lsdException w:name="List Table 3 Accent 4" w:uiPriority="48"/>
-    <w:lsdException w:name="List Table 4 Accent 4" w:uiPriority="49"/>
-    <w:lsdException w:name="List Table 5 Dark Accent 4" w:uiPriority="50"/>
-    <w:lsdException w:name="List Table 6 Colorful Accent 4" w:uiPriority="51"/>
-    <w:lsdException w:name="List Table 7 Colorful Accent 4" w:uiPriority="52"/>
-    <w:lsdException w:name="List Table 1 Light Accent 5" w:uiPriority="46"/>
-    <w:lsdException w:name="List Table 2 Accent 5" w:uiPriority="47"/>
-    <w:lsdException w:name="List Table 3 Accent 5" w:uiPriority="48"/>
-    <w:lsdException w:name="List Table 4 Accent 5" w:uiPriority="49"/>
-    <w:lsdException w:name="List Table 5 Dark Accent 5" w:uiPriority="50"/>
-    <w:lsdException w:name="List Table 6 Colorful Accent 5" w:uiPriority="51"/>
-    <w:lsdException w:name="List Table 7 Colorful Accent 5" w:uiPriority="52"/>
-    <w:lsdException w:name="List Table 1 Light Accent 6" w:uiPriority="46"/>
-    <w:lsdException w:name="List Table 2 Accent 6" w:uiPriority="47"/>
-    <w:lsdException w:name="List Table 3 Accent 6" w:uiPriority="48"/>
-    <w:lsdException w:name="List Table 4 Accent 6" w:uiPriority="49"/>
-    <w:lsdException w:name="List Table 5 Dark Accent 6" w:uiPriority="50"/>
-    <w:lsdException w:name="List Table 6 Colorful Accent 6" w:uiPriority="51"/>
-    <w:lsdException w:name="List Table 7 Colorful Accent 6" w:uiPriority="52"/>
+  <w:latentStyles w:defLockedState="0" w:defUIPriority="99" w:defSemiHidden="1" w:defUnhideWhenUsed="1" w:defQFormat="0" w:count="267">
+    <w:lsdException w:name="Normal" w:semiHidden="0" w:uiPriority="0" w:unhideWhenUsed="0" w:qFormat="1"/>
+    <w:lsdException w:name="heading 1" w:semiHidden="0" w:uiPriority="9" w:unhideWhenUsed="0" w:qFormat="1"/>
+    <w:lsdException w:name="heading 2" w:uiPriority="9" w:qFormat="1"/>
+    <w:lsdException w:name="heading 3" w:uiPriority="9" w:qFormat="1"/>
+    <w:lsdException w:name="heading 4" w:uiPriority="9" w:qFormat="1"/>
+    <w:lsdException w:name="heading 5" w:uiPriority="9" w:qFormat="1"/>
+    <w:lsdException w:name="heading 6" w:uiPriority="9" w:qFormat="1"/>
+    <w:lsdException w:name="heading 7" w:uiPriority="9" w:qFormat="1"/>
+    <w:lsdException w:name="heading 8" w:uiPriority="9" w:qFormat="1"/>
+    <w:lsdException w:name="heading 9" w:uiPriority="9" w:qFormat="1"/>
+    <w:lsdException w:name="toc 1" w:uiPriority="39"/>
+    <w:lsdException w:name="toc 2" w:uiPriority="39"/>
+    <w:lsdException w:name="toc 3" w:uiPriority="39"/>
+    <w:lsdException w:name="toc 4" w:uiPriority="39"/>
+    <w:lsdException w:name="toc 5" w:uiPriority="39"/>
+    <w:lsdException w:name="toc 6" w:uiPriority="39"/>
+    <w:lsdException w:name="toc 7" w:uiPriority="39"/>
+    <w:lsdException w:name="toc 8" w:uiPriority="39"/>
+    <w:lsdException w:name="toc 9" w:uiPriority="39"/>
+    <w:lsdException w:name="caption" w:uiPriority="35" w:qFormat="1"/>
+    <w:lsdException w:name="Title" w:semiHidden="0" w:uiPriority="10" w:unhideWhenUsed="0" w:qFormat="1"/>
+    <w:lsdException w:name="Default Paragraph Font" w:uiPriority="1"/>
+    <w:lsdException w:name="Subtitle" w:semiHidden="0" w:uiPriority="11" w:unhideWhenUsed="0" w:qFormat="1"/>
+    <w:lsdException w:name="Strong" w:semiHidden="0" w:uiPriority="22" w:unhideWhenUsed="0" w:qFormat="1"/>
+    <w:lsdException w:name="Emphasis" w:semiHidden="0" w:uiPriority="20" w:unhideWhenUsed="0" w:qFormat="1"/>
+    <w:lsdException w:name="Table Grid" w:semiHidden="0" w:uiPriority="59" w:unhideWhenUsed="0"/>
+    <w:lsdException w:name="Placeholder Text" w:unhideWhenUsed="0"/>
+    <w:lsdException w:name="No Spacing" w:semiHidden="0" w:uiPriority="1" w:unhideWhenUsed="0" w:qFormat="1"/>
+    <w:lsdException w:name="Light Shading" w:semiHidden="0" w:uiPriority="60" w:unhideWhenUsed="0"/>
+    <w:lsdException w:name="Light List" w:semiHidden="0" w:uiPriority="61" w:unhideWhenUsed="0"/>
+    <w:lsdException w:name="Light Grid" w:semiHidden="0" w:uiPriority="62" w:unhideWhenUsed="0"/>
+    <w:lsdException w:name="Medium Shading 1" w:semiHidden="0" w:uiPriority="63" w:unhideWhenUsed="0"/>
+    <w:lsdException w:name="Medium Shading 2" w:semiHidden="0" w:uiPriority="64" w:unhideWhenUsed="0"/>
+    <w:lsdException w:name="Medium List 1" w:semiHidden="0" w:uiPriority="65" w:unhideWhenUsed="0"/>
+    <w:lsdException w:name="Medium List 2" w:semiHidden="0" w:uiPriority="66" w:unhideWhenUsed="0"/>
+    <w:lsdException w:name="Medium Grid 1" w:semiHidden="0" w:uiPriority="67" w:unhideWhenUsed="0"/>
+    <w:lsdException w:name="Medium Grid 2" w:semiHidden="0" w:uiPriority="68" w:unhideWhenUsed="0"/>
+    <w:lsdException w:name="Medium Grid 3" w:semiHidden="0" w:uiPriority="69" w:unhideWhenUsed="0"/>
+    <w:lsdException w:name="Dark List" w:semiHidden="0" w:uiPriority="70" w:unhideWhenUsed="0"/>
+    <w:lsdException w:name="Colorful Shading" w:semiHidden="0" w:uiPriority="71" w:unhideWhenUsed="0"/>
+    <w:lsdException w:name="Colorful List" w:semiHidden="0" w:uiPriority="72" w:unhideWhenUsed="0"/>
+    <w:lsdException w:name="Colorful Grid" w:semiHidden="0" w:uiPriority="73" w:unhideWhenUsed="0"/>
+    <w:lsdException w:name="Light Shading Accent 1" w:semiHidden="0" w:uiPriority="60" w:unhideWhenUsed="0"/>
+    <w:lsdException w:name="Light List Accent 1" w:semiHidden="0" w:uiPriority="61" w:unhideWhenUsed="0"/>
+    <w:lsdException w:name="Light Grid Accent 1" w:semiHidden="0" w:uiPriority="62" w:unhideWhenUsed="0"/>
+    <w:lsdException w:name="Medium Shading 1 Accent 1" w:semiHidden="0" w:uiPriority="63" w:unhideWhenUsed="0"/>
+    <w:lsdException w:name="Medium Shading 2 Accent 1" w:semiHidden="0" w:uiPriority="64" w:unhideWhenUsed="0"/>
+    <w:lsdException w:name="Medium List 1 Accent 1" w:semiHidden="0" w:uiPriority="65" w:unhideWhenUsed="0"/>
+    <w:lsdException w:name="Revision" w:unhideWhenUsed="0"/>
+    <w:lsdException w:name="List Paragraph" w:semiHidden="0" w:uiPriority="34" w:unhideWhenUsed="0" w:qFormat="1"/>
+    <w:lsdException w:name="Quote" w:semiHidden="0" w:uiPriority="29" w:unhideWhenUsed="0" w:qFormat="1"/>
+    <w:lsdException w:name="Intense Quote" w:semiHidden="0" w:uiPriority="30" w:unhideWhenUsed="0" w:qFormat="1"/>
+    <w:lsdException w:name="Medium List 2 Accent 1" w:semiHidden="0" w:uiPriority="66" w:unhideWhenUsed="0"/>
+    <w:lsdException w:name="Medium Grid 1 Accent 1" w:semiHidden="0" w:uiPriority="67" w:unhideWhenUsed="0"/>
+    <w:lsdException w:name="Medium Grid 2 Accent 1" w:semiHidden="0" w:uiPriority="68" w:unhideWhenUsed="0"/>
+    <w:lsdException w:name="Medium Grid 3 Accent 1" w:semiHidden="0" w:uiPriority="69" w:unhideWhenUsed="0"/>
+    <w:lsdException w:name="Dark List Accent 1" w:semiHidden="0" w:uiPriority="70" w:unhideWhenUsed="0"/>
+    <w:lsdException w:name="Colorful Shading Accent 1" w:semiHidden="0" w:uiPriority="71" w:unhideWhenUsed="0"/>
+    <w:lsdException w:name="Colorful List Accent 1" w:semiHidden="0" w:uiPriority="72" w:unhideWhenUsed="0"/>
+    <w:lsdException w:name="Colorful Grid Accent 1" w:semiHidden="0" w:uiPriority="73" w:unhideWhenUsed="0"/>
+    <w:lsdException w:name="Light Shading Accent 2" w:semiHidden="0" w:uiPriority="60" w:unhideWhenUsed="0"/>
+    <w:lsdException w:name="Light List Accent 2" w:semiHidden="0" w:uiPriority="61" w:unhideWhenUsed="0"/>
+    <w:lsdException w:name="Light Grid Accent 2" w:semiHidden="0" w:uiPriority="62" w:unhideWhenUsed="0"/>
+    <w:lsdException w:name="Medium Shading 1 Accent 2" w:semiHidden="0" w:uiPriority="63" w:unhideWhenUsed="0"/>
+    <w:lsdException w:name="Medium Shading 2 Accent 2" w:semiHidden="0" w:uiPriority="64" w:unhideWhenUsed="0"/>
+    <w:lsdException w:name="Medium List 1 Accent 2" w:semiHidden="0" w:uiPriority="65" w:unhideWhenUsed="0"/>
+    <w:lsdException w:name="Medium List 2 Accent 2" w:semiHidden="0" w:uiPriority="66" w:unhideWhenUsed="0"/>
+    <w:lsdException w:name="Medium Grid 1 Accent 2" w:semiHidden="0" w:uiPriority="67" w:unhideWhenUsed="0"/>
+    <w:lsdException w:name="Medium Grid 2 Accent 2" w:semiHidden="0" w:uiPriority="68" w:unhideWhenUsed="0"/>
+    <w:lsdException w:name="Medium Grid 3 Accent 2" w:semiHidden="0" w:uiPriority="69" w:unhideWhenUsed="0"/>
+    <w:lsdException w:name="Dark List Accent 2" w:semiHidden="0" w:uiPriority="70" w:unhideWhenUsed="0"/>
+    <w:lsdException w:name="Colorful Shading Accent 2" w:semiHidden="0" w:uiPriority="71" w:unhideWhenUsed="0"/>
+    <w:lsdException w:name="Colorful List Accent 2" w:semiHidden="0" w:uiPriority="72" w:unhideWhenUsed="0"/>
+    <w:lsdException w:name="Colorful Grid Accent 2" w:semiHidden="0" w:uiPriority="73" w:unhideWhenUsed="0"/>
+    <w:lsdException w:name="Light Shading Accent 3" w:semiHidden="0" w:uiPriority="60" w:unhideWhenUsed="0"/>
+    <w:lsdException w:name="Light List Accent 3" w:semiHidden="0" w:uiPriority="61" w:unhideWhenUsed="0"/>
+    <w:lsdException w:name="Light Grid Accent 3" w:semiHidden="0" w:uiPriority="62" w:unhideWhenUsed="0"/>
+    <w:lsdException w:name="Medium Shading 1 Accent 3" w:semiHidden="0" w:uiPriority="63" w:unhideWhenUsed="0"/>
+    <w:lsdException w:name="Medium Shading 2 Accent 3" w:semiHidden="0" w:uiPriority="64" w:unhideWhenUsed="0"/>
+    <w:lsdException w:name="Medium List 1 Accent 3" w:semiHidden="0" w:uiPriority="65" w:unhideWhenUsed="0"/>
+    <w:lsdException w:name="Medium List 2 Accent 3" w:semiHidden="0" w:uiPriority="66" w:unhideWhenUsed="0"/>
+    <w:lsdException w:name="Medium Grid 1 Accent 3" w:semiHidden="0" w:uiPriority="67" w:unhideWhenUsed="0"/>
+    <w:lsdException w:name="Medium Grid 2 Accent 3" w:semiHidden="0" w:uiPriority="68" w:unhideWhenUsed="0"/>
+    <w:lsdException w:name="Medium Grid 3 Accent 3" w:semiHidden="0" w:uiPriority="69" w:unhideWhenUsed="0"/>
+    <w:lsdException w:name="Dark List Accent 3" w:semiHidden="0" w:uiPriority="70" w:unhideWhenUsed="0"/>
+    <w:lsdException w:name="Colorful Shading Accent 3" w:semiHidden="0" w:uiPriority="71" w:unhideWhenUsed="0"/>
+    <w:lsdException w:name="Colorful List Accent 3" w:semiHidden="0" w:uiPriority="72" w:unhideWhenUsed="0"/>
+    <w:lsdException w:name="Colorful Grid Accent 3" w:semiHidden="0" w:uiPriority="73" w:unhideWhenUsed="0"/>
+    <w:lsdException w:name="Light Shading Accent 4" w:semiHidden="0" w:uiPriority="60" w:unhideWhenUsed="0"/>
+    <w:lsdException w:name="Light List Accent 4" w:semiHidden="0" w:uiPriority="61" w:unhideWhenUsed="0"/>
+    <w:lsdException w:name="Light Grid Accent 4" w:semiHidden="0" w:uiPriority="62" w:unhideWhenUsed="0"/>
+    <w:lsdException w:name="Medium Shading 1 Accent 4" w:semiHidden="0" w:uiPriority="63" w:unhideWhenUsed="0"/>
+    <w:lsdException w:name="Medium Shading 2 Accent 4" w:semiHidden="0" w:uiPriority="64" w:unhideWhenUsed="0"/>
+    <w:lsdException w:name="Medium List 1 Accent 4" w:semiHidden="0" w:uiPriority="65" w:unhideWhenUsed="0"/>
+    <w:lsdException w:name="Medium List 2 Accent 4" w:semiHidden="0" w:uiPriority="66" w:unhideWhenUsed="0"/>
+    <w:lsdException w:name="Medium Grid 1 Accent 4" w:semiHidden="0" w:uiPriority="67" w:unhideWhenUsed="0"/>
+    <w:lsdException w:name="Medium Grid 2 Accent 4" w:semiHidden="0" w:uiPriority="68" w:unhideWhenUsed="0"/>
+    <w:lsdException w:name="Medium Grid 3 Accent 4" w:semiHidden="0" w:uiPriority="69" w:unhideWhenUsed="0"/>
+    <w:lsdException w:name="Dark List Accent 4" w:semiHidden="0" w:uiPriority="70" w:unhideWhenUsed="0"/>
+    <w:lsdException w:name="Colorful Shading Accent 4" w:semiHidden="0" w:uiPriority="71" w:unhideWhenUsed="0"/>
+    <w:lsdException w:name="Colorful List Accent 4" w:semiHidden="0" w:uiPriority="72" w:unhideWhenUsed="0"/>
+    <w:lsdException w:name="Colorful Grid Accent 4" w:semiHidden="0" w:uiPriority="73" w:unhideWhenUsed="0"/>
+    <w:lsdException w:name="Light Shading Accent 5" w:semiHidden="0" w:uiPriority="60" w:unhideWhenUsed="0"/>
+    <w:lsdException w:name="Light List Accent 5" w:semiHidden="0" w:uiPriority="61" w:unhideWhenUsed="0"/>
+    <w:lsdException w:name="Light Grid Accent 5" w:semiHidden="0" w:uiPriority="62" w:unhideWhenUsed="0"/>
+    <w:lsdException w:name="Medium Shading 1 Accent 5" w:semiHidden="0" w:uiPriority="63" w:unhideWhenUsed="0"/>
+    <w:lsdException w:name="Medium Shading 2 Accent 5" w:semiHidden="0" w:uiPriority="64" w:unhideWhenUsed="0"/>
+    <w:lsdException w:name="Medium List 1 Accent 5" w:semiHidden="0" w:uiPriority="65" w:unhideWhenUsed="0"/>
+    <w:lsdException w:name="Medium List 2 Accent 5" w:semiHidden="0" w:uiPriority="66" w:unhideWhenUsed="0"/>
+    <w:lsdException w:name="Medium Grid 1 Accent 5" w:semiHidden="0" w:uiPriority="67" w:unhideWhenUsed="0"/>
+    <w:lsdException w:name="Medium Grid 2 Accent 5" w:semiHidden="0" w:uiPriority="68" w:unhideWhenUsed="0"/>
+    <w:lsdException w:name="Medium Grid 3 Accent 5" w:semiHidden="0" w:uiPriority="69" w:unhideWhenUsed="0"/>
+    <w:lsdException w:name="Dark List Accent 5" w:semiHidden="0" w:uiPriority="70" w:unhideWhenUsed="0"/>
+    <w:lsdException w:name="Colorful Shading Accent 5" w:semiHidden="0" w:uiPriority="71" w:unhideWhenUsed="0"/>
+    <w:lsdException w:name="Colorful List Accent 5" w:semiHidden="0" w:uiPriority="72" w:unhideWhenUsed="0"/>
+    <w:lsdException w:name="Colorful Grid Accent 5" w:semiHidden="0" w:uiPriority="73" w:unhideWhenUsed="0"/>
+    <w:lsdException w:name="Light Shading Accent 6" w:semiHidden="0" w:uiPriority="60" w:unhideWhenUsed="0"/>
+    <w:lsdException w:name="Light List Accent 6" w:semiHidden="0" w:uiPriority="61" w:unhideWhenUsed="0"/>
+    <w:lsdException w:name="Light Grid Accent 6" w:semiHidden="0" w:uiPriority="62" w:unhideWhenUsed="0"/>
+    <w:lsdException w:name="Medium Shading 1 Accent 6" w:semiHidden="0" w:uiPriority="63" w:unhideWhenUsed="0"/>
+    <w:lsdException w:name="Medium Shading 2 Accent 6" w:semiHidden="0" w:uiPriority="64" w:unhideWhenUsed="0"/>
+    <w:lsdException w:name="Medium List 1 Accent 6" w:semiHidden="0" w:uiPriority="65" w:unhideWhenUsed="0"/>
+    <w:lsdException w:name="Medium List 2 Accent 6" w:semiHidden="0" w:uiPriority="66" w:unhideWhenUsed="0"/>
+    <w:lsdException w:name="Medium Grid 1 Accent 6" w:semiHidden="0" w:uiPriority="67" w:unhideWhenUsed="0"/>
+    <w:lsdException w:name="Medium Grid 2 Accent 6" w:semiHidden="0" w:uiPriority="68" w:unhideWhenUsed="0"/>
+    <w:lsdException w:name="Medium Grid 3 Accent 6" w:semiHidden="0" w:uiPriority="69" w:unhideWhenUsed="0"/>
+    <w:lsdException w:name="Dark List Accent 6" w:semiHidden="0" w:uiPriority="70" w:unhideWhenUsed="0"/>
+    <w:lsdException w:name="Colorful Shading Accent 6" w:semiHidden="0" w:uiPriority="71" w:unhideWhenUsed="0"/>
+    <w:lsdException w:name="Colorful List Accent 6" w:semiHidden="0" w:uiPriority="72" w:unhideWhenUsed="0"/>
+    <w:lsdException w:name="Colorful Grid Accent 6" w:semiHidden="0" w:uiPriority="73" w:unhideWhenUsed="0"/>
+    <w:lsdException w:name="Subtle Emphasis" w:semiHidden="0" w:uiPriority="19" w:unhideWhenUsed="0" w:qFormat="1"/>
+    <w:lsdException w:name="Intense Emphasis" w:semiHidden="0" w:uiPriority="21" w:unhideWhenUsed="0" w:qFormat="1"/>
+    <w:lsdException w:name="Subtle Reference" w:semiHidden="0" w:uiPriority="31" w:unhideWhenUsed="0" w:qFormat="1"/>
+    <w:lsdException w:name="Intense Reference" w:semiHidden="0" w:uiPriority="32" w:unhideWhenUsed="0" w:qFormat="1"/>
+    <w:lsdException w:name="Book Title" w:semiHidden="0" w:uiPriority="33" w:unhideWhenUsed="0" w:qFormat="1"/>
+    <w:lsdException w:name="Bibliography" w:uiPriority="37"/>
+    <w:lsdException w:name="TOC Heading" w:uiPriority="39" w:qFormat="1"/>
   </w:latentStyles>
-  <w:style w:type="paragraph" w:default="1" w:styleId="Normal">
+  <w:style w:type="paragraph" w:default="1" w:styleId="Standaard">
     <w:name w:val="Normal"/>
     <w:qFormat/>
     <w:rsid w:val="00797B2F"/>
@@ -4978,11 +5061,11 @@
       <w:sz w:val="24"/>
     </w:rPr>
   </w:style>
-  <w:style w:type="paragraph" w:styleId="Heading1">
+  <w:style w:type="paragraph" w:styleId="Kop1">
     <w:name w:val="heading 1"/>
-    <w:basedOn w:val="Normal"/>
-    <w:next w:val="Normal"/>
-    <w:link w:val="Heading1Char"/>
+    <w:basedOn w:val="Standaard"/>
+    <w:next w:val="Standaard"/>
+    <w:link w:val="Kop1Char"/>
     <w:uiPriority w:val="9"/>
     <w:qFormat/>
     <w:rsid w:val="00797B2F"/>
@@ -5000,11 +5083,11 @@
       <w:szCs w:val="28"/>
     </w:rPr>
   </w:style>
-  <w:style w:type="paragraph" w:styleId="Heading2">
+  <w:style w:type="paragraph" w:styleId="Kop2">
     <w:name w:val="heading 2"/>
-    <w:basedOn w:val="Normal"/>
-    <w:next w:val="Normal"/>
-    <w:link w:val="Heading2Char"/>
+    <w:basedOn w:val="Standaard"/>
+    <w:next w:val="Standaard"/>
+    <w:link w:val="Kop2Char"/>
     <w:uiPriority w:val="9"/>
     <w:unhideWhenUsed/>
     <w:qFormat/>
@@ -5022,17 +5105,18 @@
       <w:szCs w:val="26"/>
     </w:rPr>
   </w:style>
-  <w:style w:type="character" w:default="1" w:styleId="DefaultParagraphFont">
+  <w:style w:type="character" w:default="1" w:styleId="Standaardalinea-lettertype">
     <w:name w:val="Default Paragraph Font"/>
     <w:uiPriority w:val="1"/>
     <w:semiHidden/>
     <w:unhideWhenUsed/>
   </w:style>
-  <w:style w:type="table" w:default="1" w:styleId="TableNormal">
+  <w:style w:type="table" w:default="1" w:styleId="Standaardtabel">
     <w:name w:val="Normal Table"/>
     <w:uiPriority w:val="99"/>
     <w:semiHidden/>
     <w:unhideWhenUsed/>
+    <w:qFormat/>
     <w:tblPr>
       <w:tblInd w:w="0" w:type="dxa"/>
       <w:tblCellMar>
@@ -5043,13 +5127,13 @@
       </w:tblCellMar>
     </w:tblPr>
   </w:style>
-  <w:style w:type="numbering" w:default="1" w:styleId="NoList">
+  <w:style w:type="numbering" w:default="1" w:styleId="Geenlijst">
     <w:name w:val="No List"/>
     <w:uiPriority w:val="99"/>
     <w:semiHidden/>
     <w:unhideWhenUsed/>
   </w:style>
-  <w:style w:type="paragraph" w:styleId="NoSpacing">
+  <w:style w:type="paragraph" w:styleId="Geenafstand">
     <w:name w:val="No Spacing"/>
     <w:uiPriority w:val="1"/>
     <w:qFormat/>
@@ -5063,9 +5147,9 @@
       <w:szCs w:val="21"/>
     </w:rPr>
   </w:style>
-  <w:style w:type="paragraph" w:styleId="ListParagraph">
+  <w:style w:type="paragraph" w:styleId="Lijstalinea">
     <w:name w:val="List Paragraph"/>
-    <w:basedOn w:val="Normal"/>
+    <w:basedOn w:val="Standaard"/>
     <w:uiPriority w:val="34"/>
     <w:qFormat/>
     <w:rsid w:val="003C6B41"/>
@@ -5076,7 +5160,7 @@
   </w:style>
   <w:style w:type="table" w:customStyle="1" w:styleId="PlainTable41">
     <w:name w:val="Plain Table 41"/>
-    <w:basedOn w:val="TableNormal"/>
+    <w:basedOn w:val="Standaardtabel"/>
     <w:uiPriority w:val="44"/>
     <w:rsid w:val="003C6B41"/>
     <w:pPr>
@@ -5130,10 +5214,10 @@
       </w:tcPr>
     </w:tblStylePr>
   </w:style>
-  <w:style w:type="paragraph" w:styleId="Footer">
+  <w:style w:type="paragraph" w:styleId="Voettekst">
     <w:name w:val="footer"/>
-    <w:basedOn w:val="Normal"/>
-    <w:link w:val="FooterChar"/>
+    <w:basedOn w:val="Standaard"/>
+    <w:link w:val="VoettekstChar"/>
     <w:uiPriority w:val="99"/>
     <w:unhideWhenUsed/>
     <w:rsid w:val="003C6B41"/>
@@ -5145,17 +5229,17 @@
       <w:spacing w:after="0" w:line="240" w:lineRule="auto"/>
     </w:pPr>
   </w:style>
-  <w:style w:type="character" w:customStyle="1" w:styleId="FooterChar">
-    <w:name w:val="Footer Char"/>
-    <w:basedOn w:val="DefaultParagraphFont"/>
-    <w:link w:val="Footer"/>
+  <w:style w:type="character" w:customStyle="1" w:styleId="VoettekstChar">
+    <w:name w:val="Voettekst Char"/>
+    <w:basedOn w:val="Standaardalinea-lettertype"/>
+    <w:link w:val="Voettekst"/>
     <w:uiPriority w:val="99"/>
     <w:rsid w:val="003C6B41"/>
   </w:style>
-  <w:style w:type="paragraph" w:styleId="BalloonText">
+  <w:style w:type="paragraph" w:styleId="Ballontekst">
     <w:name w:val="Balloon Text"/>
-    <w:basedOn w:val="Normal"/>
-    <w:link w:val="BalloonTextChar"/>
+    <w:basedOn w:val="Standaard"/>
+    <w:link w:val="BallontekstChar"/>
     <w:uiPriority w:val="99"/>
     <w:semiHidden/>
     <w:unhideWhenUsed/>
@@ -5169,10 +5253,10 @@
       <w:szCs w:val="16"/>
     </w:rPr>
   </w:style>
-  <w:style w:type="character" w:customStyle="1" w:styleId="BalloonTextChar">
-    <w:name w:val="Balloon Text Char"/>
-    <w:basedOn w:val="DefaultParagraphFont"/>
-    <w:link w:val="BalloonText"/>
+  <w:style w:type="character" w:customStyle="1" w:styleId="BallontekstChar">
+    <w:name w:val="Ballontekst Char"/>
+    <w:basedOn w:val="Standaardalinea-lettertype"/>
+    <w:link w:val="Ballontekst"/>
     <w:uiPriority w:val="99"/>
     <w:semiHidden/>
     <w:rsid w:val="003C6B41"/>
@@ -5182,10 +5266,10 @@
       <w:szCs w:val="16"/>
     </w:rPr>
   </w:style>
-  <w:style w:type="character" w:customStyle="1" w:styleId="Heading1Char">
-    <w:name w:val="Heading 1 Char"/>
-    <w:basedOn w:val="DefaultParagraphFont"/>
-    <w:link w:val="Heading1"/>
+  <w:style w:type="character" w:customStyle="1" w:styleId="Kop1Char">
+    <w:name w:val="Kop 1 Char"/>
+    <w:basedOn w:val="Standaardalinea-lettertype"/>
+    <w:link w:val="Kop1"/>
     <w:uiPriority w:val="9"/>
     <w:rsid w:val="00797B2F"/>
     <w:rPr>
@@ -5195,9 +5279,9 @@
       <w:szCs w:val="28"/>
     </w:rPr>
   </w:style>
-  <w:style w:type="table" w:styleId="TableGrid">
+  <w:style w:type="table" w:styleId="Tabelraster">
     <w:name w:val="Table Grid"/>
-    <w:basedOn w:val="TableNormal"/>
+    <w:basedOn w:val="Standaardtabel"/>
     <w:uiPriority w:val="59"/>
     <w:rsid w:val="003C6B41"/>
     <w:pPr>
@@ -5221,10 +5305,10 @@
       </w:tblCellMar>
     </w:tblPr>
   </w:style>
-  <w:style w:type="character" w:customStyle="1" w:styleId="Heading2Char">
-    <w:name w:val="Heading 2 Char"/>
-    <w:basedOn w:val="DefaultParagraphFont"/>
-    <w:link w:val="Heading2"/>
+  <w:style w:type="character" w:customStyle="1" w:styleId="Kop2Char">
+    <w:name w:val="Kop 2 Char"/>
+    <w:basedOn w:val="Standaardalinea-lettertype"/>
+    <w:link w:val="Kop2"/>
     <w:uiPriority w:val="9"/>
     <w:rsid w:val="00797B2F"/>
     <w:rPr>
@@ -5234,10 +5318,10 @@
       <w:szCs w:val="26"/>
     </w:rPr>
   </w:style>
-  <w:style w:type="paragraph" w:styleId="TOCHeading">
+  <w:style w:type="paragraph" w:styleId="Kopvaninhoudsopgave">
     <w:name w:val="TOC Heading"/>
-    <w:basedOn w:val="Heading1"/>
-    <w:next w:val="Normal"/>
+    <w:basedOn w:val="Kop1"/>
+    <w:next w:val="Standaard"/>
     <w:uiPriority w:val="39"/>
     <w:unhideWhenUsed/>
     <w:qFormat/>
@@ -5254,10 +5338,10 @@
       <w:lang w:val="en-US"/>
     </w:rPr>
   </w:style>
-  <w:style w:type="paragraph" w:styleId="TOC1">
+  <w:style w:type="paragraph" w:styleId="Inhopg1">
     <w:name w:val="toc 1"/>
-    <w:basedOn w:val="Normal"/>
-    <w:next w:val="Normal"/>
+    <w:basedOn w:val="Standaard"/>
+    <w:next w:val="Standaard"/>
     <w:autoRedefine/>
     <w:uiPriority w:val="39"/>
     <w:unhideWhenUsed/>
@@ -5266,10 +5350,10 @@
       <w:spacing w:after="100"/>
     </w:pPr>
   </w:style>
-  <w:style w:type="paragraph" w:styleId="TOC2">
+  <w:style w:type="paragraph" w:styleId="Inhopg2">
     <w:name w:val="toc 2"/>
-    <w:basedOn w:val="Normal"/>
-    <w:next w:val="Normal"/>
+    <w:basedOn w:val="Standaard"/>
+    <w:next w:val="Standaard"/>
     <w:autoRedefine/>
     <w:uiPriority w:val="39"/>
     <w:unhideWhenUsed/>
@@ -5281,7 +5365,7 @@
   </w:style>
   <w:style w:type="character" w:styleId="Hyperlink">
     <w:name w:val="Hyperlink"/>
-    <w:basedOn w:val="DefaultParagraphFont"/>
+    <w:basedOn w:val="Standaardalinea-lettertype"/>
     <w:uiPriority w:val="99"/>
     <w:unhideWhenUsed/>
     <w:rsid w:val="00DF0D37"/>
@@ -5290,10 +5374,10 @@
       <w:u w:val="single"/>
     </w:rPr>
   </w:style>
-  <w:style w:type="paragraph" w:styleId="Header">
+  <w:style w:type="paragraph" w:styleId="Koptekst">
     <w:name w:val="header"/>
-    <w:basedOn w:val="Normal"/>
-    <w:link w:val="HeaderChar"/>
+    <w:basedOn w:val="Standaard"/>
+    <w:link w:val="KoptekstChar"/>
     <w:uiPriority w:val="99"/>
     <w:unhideWhenUsed/>
     <w:rsid w:val="00CE3546"/>
@@ -5305,10 +5389,10 @@
       <w:spacing w:after="0" w:line="240" w:lineRule="auto"/>
     </w:pPr>
   </w:style>
-  <w:style w:type="character" w:customStyle="1" w:styleId="HeaderChar">
-    <w:name w:val="Header Char"/>
-    <w:basedOn w:val="DefaultParagraphFont"/>
-    <w:link w:val="Header"/>
+  <w:style w:type="character" w:customStyle="1" w:styleId="KoptekstChar">
+    <w:name w:val="Koptekst Char"/>
+    <w:basedOn w:val="Standaardalinea-lettertype"/>
+    <w:link w:val="Koptekst"/>
     <w:uiPriority w:val="99"/>
     <w:rsid w:val="00CE3546"/>
   </w:style>
@@ -5605,7 +5689,7 @@
 </file>
 
 <file path=customXml/itemProps1.xml><?xml version="1.0" encoding="utf-8"?>
-<ds:datastoreItem xmlns:ds="http://schemas.openxmlformats.org/officeDocument/2006/customXml" ds:itemID="{2EE5E676-1F79-480F-9CAC-537F6D2FA7D2}">
+<ds:datastoreItem xmlns:ds="http://schemas.openxmlformats.org/officeDocument/2006/customXml" ds:itemID="{B81F0F9E-49C9-4ABB-ABF1-5D4F29DF56AC}">
   <ds:schemaRefs>
     <ds:schemaRef ds:uri="http://schemas.openxmlformats.org/officeDocument/2006/bibliography"/>
   </ds:schemaRefs>

</xml_diff>